<commit_message>
Push de la documentación
</commit_message>
<xml_diff>
--- a/MusicShareDocumentacion.docx
+++ b/MusicShareDocumentacion.docx
@@ -2,18 +2,1664 @@
 <file path=word/document.xml><?xml version="1.0" encoding="utf-8"?>
 <w:document xmlns:wpc="http://schemas.microsoft.com/office/word/2010/wordprocessingCanvas" xmlns:mc="http://schemas.openxmlformats.org/markup-compatibility/2006" xmlns:o="urn:schemas-microsoft-com:office:office" xmlns:r="http://schemas.openxmlformats.org/officeDocument/2006/relationships" xmlns:m="http://schemas.openxmlformats.org/officeDocument/2006/math" xmlns:v="urn:schemas-microsoft-com:vml" xmlns:wp14="http://schemas.microsoft.com/office/word/2010/wordprocessingDrawing" xmlns:wp="http://schemas.openxmlformats.org/drawingml/2006/wordprocessingDrawing" xmlns:w10="urn:schemas-microsoft-com:office:word" xmlns:w="http://schemas.openxmlformats.org/wordprocessingml/2006/main" xmlns:w14="http://schemas.microsoft.com/office/word/2010/wordml" xmlns:wpg="http://schemas.microsoft.com/office/word/2010/wordprocessingGroup" xmlns:wpi="http://schemas.microsoft.com/office/word/2010/wordprocessingInk" xmlns:wne="http://schemas.microsoft.com/office/word/2006/wordml" xmlns:wps="http://schemas.microsoft.com/office/word/2010/wordprocessingShape" mc:Ignorable="w14 wp14">
   <w:body>
+    <w:sdt>
+      <w:sdtPr>
+        <w:rPr>
+          <w:rFonts w:asciiTheme="majorHAnsi" w:eastAsiaTheme="majorEastAsia" w:hAnsiTheme="majorHAnsi" w:cstheme="majorBidi"/>
+          <w:sz w:val="72"/>
+          <w:szCs w:val="72"/>
+        </w:rPr>
+        <w:id w:val="2062367548"/>
+        <w:docPartObj>
+          <w:docPartGallery w:val="Cover Pages"/>
+          <w:docPartUnique/>
+        </w:docPartObj>
+      </w:sdtPr>
+      <w:sdtEndPr>
+        <w:rPr>
+          <w:rFonts w:asciiTheme="minorHAnsi" w:eastAsiaTheme="minorHAnsi" w:hAnsiTheme="minorHAnsi" w:cstheme="minorBidi"/>
+          <w:sz w:val="24"/>
+          <w:szCs w:val="22"/>
+          <w:lang w:eastAsia="en-US"/>
+        </w:rPr>
+      </w:sdtEndPr>
+      <w:sdtContent>
+        <w:p>
+          <w:pPr>
+            <w:pStyle w:val="Sinespaciado"/>
+            <w:rPr>
+              <w:rFonts w:asciiTheme="majorHAnsi" w:eastAsiaTheme="majorEastAsia" w:hAnsiTheme="majorHAnsi" w:cstheme="majorBidi"/>
+              <w:sz w:val="72"/>
+              <w:szCs w:val="72"/>
+            </w:rPr>
+          </w:pPr>
+          <w:r>
+            <w:rPr>
+              <w:noProof/>
+            </w:rPr>
+            <mc:AlternateContent>
+              <mc:Choice Requires="wps">
+                <w:drawing>
+                  <wp:anchor distT="0" distB="0" distL="114300" distR="114300" simplePos="0" relativeHeight="251659264" behindDoc="0" locked="0" layoutInCell="0" allowOverlap="1" wp14:anchorId="42C863EB" wp14:editId="1CADF601">
+                    <wp:simplePos x="0" y="0"/>
+                    <wp:positionH relativeFrom="page">
+                      <wp:align>center</wp:align>
+                    </wp:positionH>
+                    <wp:positionV relativeFrom="page">
+                      <wp:align>bottom</wp:align>
+                    </wp:positionV>
+                    <wp:extent cx="8161020" cy="817880"/>
+                    <wp:effectExtent l="0" t="0" r="0" b="5080"/>
+                    <wp:wrapNone/>
+                    <wp:docPr id="7" name="Rectángulo 2"/>
+                    <wp:cNvGraphicFramePr>
+                      <a:graphicFrameLocks xmlns:a="http://schemas.openxmlformats.org/drawingml/2006/main"/>
+                    </wp:cNvGraphicFramePr>
+                    <a:graphic xmlns:a="http://schemas.openxmlformats.org/drawingml/2006/main">
+                      <a:graphicData uri="http://schemas.microsoft.com/office/word/2010/wordprocessingShape">
+                        <wps:wsp>
+                          <wps:cNvSpPr>
+                            <a:spLocks noChangeArrowheads="1"/>
+                          </wps:cNvSpPr>
+                          <wps:spPr bwMode="auto">
+                            <a:xfrm>
+                              <a:off x="0" y="0"/>
+                              <a:ext cx="8161020" cy="817880"/>
+                            </a:xfrm>
+                            <a:prstGeom prst="rect">
+                              <a:avLst/>
+                            </a:prstGeom>
+                            <a:solidFill>
+                              <a:schemeClr val="accent5"/>
+                            </a:solidFill>
+                            <a:ln w="9525">
+                              <a:solidFill>
+                                <a:schemeClr val="accent1"/>
+                              </a:solidFill>
+                              <a:miter lim="800000"/>
+                              <a:headEnd/>
+                              <a:tailEnd/>
+                            </a:ln>
+                          </wps:spPr>
+                          <wps:bodyPr rot="0" vert="horz" wrap="square" lIns="91440" tIns="45720" rIns="91440" bIns="45720" anchor="t" anchorCtr="0" upright="1">
+                            <a:noAutofit/>
+                          </wps:bodyPr>
+                        </wps:wsp>
+                      </a:graphicData>
+                    </a:graphic>
+                    <wp14:sizeRelH relativeFrom="page">
+                      <wp14:pctWidth>105000</wp14:pctWidth>
+                    </wp14:sizeRelH>
+                    <wp14:sizeRelV relativeFrom="topMargin">
+                      <wp14:pctHeight>90000</wp14:pctHeight>
+                    </wp14:sizeRelV>
+                  </wp:anchor>
+                </w:drawing>
+              </mc:Choice>
+              <mc:Fallback>
+                <w:pict>
+                  <v:rect id="Rectángulo 2" o:spid="_x0000_s1026" style="position:absolute;margin-left:0;margin-top:0;width:642.6pt;height:64.4pt;z-index:251659264;visibility:visible;mso-wrap-style:square;mso-width-percent:1050;mso-height-percent:900;mso-wrap-distance-left:9pt;mso-wrap-distance-top:0;mso-wrap-distance-right:9pt;mso-wrap-distance-bottom:0;mso-position-horizontal:center;mso-position-horizontal-relative:page;mso-position-vertical:bottom;mso-position-vertical-relative:page;mso-width-percent:1050;mso-height-percent:900;mso-width-relative:page;mso-height-relative:top-margin-area;v-text-anchor:top" o:gfxdata="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" o:allowincell="f" fillcolor="#4bacc6 [3208]" strokecolor="#4f81bd [3204]">
+                    <w10:wrap anchorx="page" anchory="page"/>
+                  </v:rect>
+                </w:pict>
+              </mc:Fallback>
+            </mc:AlternateContent>
+          </w:r>
+          <w:r>
+            <w:rPr>
+              <w:noProof/>
+            </w:rPr>
+            <mc:AlternateContent>
+              <mc:Choice Requires="wps">
+                <w:drawing>
+                  <wp:anchor distT="0" distB="0" distL="114300" distR="114300" simplePos="0" relativeHeight="251662336" behindDoc="0" locked="0" layoutInCell="0" allowOverlap="1" wp14:anchorId="58C350B7" wp14:editId="57FC59D7">
+                    <wp:simplePos x="0" y="0"/>
+                    <wp:positionH relativeFrom="leftMargin">
+                      <wp:align>center</wp:align>
+                    </wp:positionH>
+                    <wp:positionV relativeFrom="page">
+                      <wp:align>center</wp:align>
+                    </wp:positionV>
+                    <wp:extent cx="90805" cy="10556240"/>
+                    <wp:effectExtent l="0" t="0" r="4445" b="5080"/>
+                    <wp:wrapNone/>
+                    <wp:docPr id="8" name="Rectángulo 5"/>
+                    <wp:cNvGraphicFramePr>
+                      <a:graphicFrameLocks xmlns:a="http://schemas.openxmlformats.org/drawingml/2006/main"/>
+                    </wp:cNvGraphicFramePr>
+                    <a:graphic xmlns:a="http://schemas.openxmlformats.org/drawingml/2006/main">
+                      <a:graphicData uri="http://schemas.microsoft.com/office/word/2010/wordprocessingShape">
+                        <wps:wsp>
+                          <wps:cNvSpPr>
+                            <a:spLocks noChangeArrowheads="1"/>
+                          </wps:cNvSpPr>
+                          <wps:spPr bwMode="auto">
+                            <a:xfrm>
+                              <a:off x="0" y="0"/>
+                              <a:ext cx="90805" cy="10556240"/>
+                            </a:xfrm>
+                            <a:prstGeom prst="rect">
+                              <a:avLst/>
+                            </a:prstGeom>
+                            <a:solidFill>
+                              <a:srgbClr val="FFFFFF"/>
+                            </a:solidFill>
+                            <a:ln w="9525">
+                              <a:solidFill>
+                                <a:schemeClr val="accent1"/>
+                              </a:solidFill>
+                              <a:miter lim="800000"/>
+                              <a:headEnd/>
+                              <a:tailEnd/>
+                            </a:ln>
+                          </wps:spPr>
+                          <wps:bodyPr rot="0" vert="horz" wrap="square" lIns="91440" tIns="45720" rIns="91440" bIns="45720" anchor="t" anchorCtr="0" upright="1">
+                            <a:noAutofit/>
+                          </wps:bodyPr>
+                        </wps:wsp>
+                      </a:graphicData>
+                    </a:graphic>
+                    <wp14:sizeRelH relativeFrom="page">
+                      <wp14:pctWidth>0</wp14:pctWidth>
+                    </wp14:sizeRelH>
+                    <wp14:sizeRelV relativeFrom="page">
+                      <wp14:pctHeight>105000</wp14:pctHeight>
+                    </wp14:sizeRelV>
+                  </wp:anchor>
+                </w:drawing>
+              </mc:Choice>
+              <mc:Fallback>
+                <w:pict>
+                  <v:rect id="Rectángulo 5" o:spid="_x0000_s1026" style="position:absolute;margin-left:0;margin-top:0;width:7.15pt;height:831.2pt;z-index:251662336;visibility:visible;mso-wrap-style:square;mso-width-percent:0;mso-height-percent:1050;mso-wrap-distance-left:9pt;mso-wrap-distance-top:0;mso-wrap-distance-right:9pt;mso-wrap-distance-bottom:0;mso-position-horizontal:center;mso-position-horizontal-relative:left-margin-area;mso-position-vertical:center;mso-position-vertical-relative:page;mso-width-percent:0;mso-height-percent:1050;mso-width-relative:page;mso-height-relative:page;v-text-anchor:top" o:gfxdata="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" o:allowincell="f" strokecolor="#4f81bd [3204]">
+                    <w10:wrap anchorx="margin" anchory="page"/>
+                  </v:rect>
+                </w:pict>
+              </mc:Fallback>
+            </mc:AlternateContent>
+          </w:r>
+          <w:r>
+            <w:rPr>
+              <w:noProof/>
+            </w:rPr>
+            <mc:AlternateContent>
+              <mc:Choice Requires="wps">
+                <w:drawing>
+                  <wp:anchor distT="0" distB="0" distL="114300" distR="114300" simplePos="0" relativeHeight="251661312" behindDoc="0" locked="0" layoutInCell="0" allowOverlap="1" wp14:anchorId="070F7363" wp14:editId="76CA4E1D">
+                    <wp:simplePos x="0" y="0"/>
+                    <wp:positionH relativeFrom="rightMargin">
+                      <wp:align>center</wp:align>
+                    </wp:positionH>
+                    <wp:positionV relativeFrom="page">
+                      <wp:align>center</wp:align>
+                    </wp:positionV>
+                    <wp:extent cx="90805" cy="10556240"/>
+                    <wp:effectExtent l="0" t="0" r="4445" b="5080"/>
+                    <wp:wrapNone/>
+                    <wp:docPr id="9" name="Rectángulo 4"/>
+                    <wp:cNvGraphicFramePr>
+                      <a:graphicFrameLocks xmlns:a="http://schemas.openxmlformats.org/drawingml/2006/main"/>
+                    </wp:cNvGraphicFramePr>
+                    <a:graphic xmlns:a="http://schemas.openxmlformats.org/drawingml/2006/main">
+                      <a:graphicData uri="http://schemas.microsoft.com/office/word/2010/wordprocessingShape">
+                        <wps:wsp>
+                          <wps:cNvSpPr>
+                            <a:spLocks noChangeArrowheads="1"/>
+                          </wps:cNvSpPr>
+                          <wps:spPr bwMode="auto">
+                            <a:xfrm>
+                              <a:off x="0" y="0"/>
+                              <a:ext cx="90805" cy="10556240"/>
+                            </a:xfrm>
+                            <a:prstGeom prst="rect">
+                              <a:avLst/>
+                            </a:prstGeom>
+                            <a:solidFill>
+                              <a:srgbClr val="FFFFFF"/>
+                            </a:solidFill>
+                            <a:ln w="9525">
+                              <a:solidFill>
+                                <a:schemeClr val="accent1"/>
+                              </a:solidFill>
+                              <a:miter lim="800000"/>
+                              <a:headEnd/>
+                              <a:tailEnd/>
+                            </a:ln>
+                          </wps:spPr>
+                          <wps:bodyPr rot="0" vert="horz" wrap="square" lIns="91440" tIns="45720" rIns="91440" bIns="45720" anchor="t" anchorCtr="0" upright="1">
+                            <a:noAutofit/>
+                          </wps:bodyPr>
+                        </wps:wsp>
+                      </a:graphicData>
+                    </a:graphic>
+                    <wp14:sizeRelH relativeFrom="page">
+                      <wp14:pctWidth>0</wp14:pctWidth>
+                    </wp14:sizeRelH>
+                    <wp14:sizeRelV relativeFrom="page">
+                      <wp14:pctHeight>105000</wp14:pctHeight>
+                    </wp14:sizeRelV>
+                  </wp:anchor>
+                </w:drawing>
+              </mc:Choice>
+              <mc:Fallback>
+                <w:pict>
+                  <v:rect id="Rectángulo 4" o:spid="_x0000_s1026" style="position:absolute;margin-left:0;margin-top:0;width:7.15pt;height:831.2pt;z-index:251661312;visibility:visible;mso-wrap-style:square;mso-width-percent:0;mso-height-percent:1050;mso-wrap-distance-left:9pt;mso-wrap-distance-top:0;mso-wrap-distance-right:9pt;mso-wrap-distance-bottom:0;mso-position-horizontal:center;mso-position-horizontal-relative:right-margin-area;mso-position-vertical:center;mso-position-vertical-relative:page;mso-width-percent:0;mso-height-percent:1050;mso-width-relative:page;mso-height-relative:page;v-text-anchor:top" o:gfxdata="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" o:allowincell="f" strokecolor="#4f81bd [3204]">
+                    <w10:wrap anchorx="margin" anchory="page"/>
+                  </v:rect>
+                </w:pict>
+              </mc:Fallback>
+            </mc:AlternateContent>
+          </w:r>
+          <w:r>
+            <w:rPr>
+              <w:noProof/>
+            </w:rPr>
+            <mc:AlternateContent>
+              <mc:Choice Requires="wps">
+                <w:drawing>
+                  <wp:anchor distT="0" distB="0" distL="114300" distR="114300" simplePos="0" relativeHeight="251660288" behindDoc="0" locked="0" layoutInCell="0" allowOverlap="1" wp14:anchorId="4A23B4BB" wp14:editId="56D9500F">
+                    <wp:simplePos x="0" y="0"/>
+                    <wp:positionH relativeFrom="page">
+                      <wp:align>center</wp:align>
+                    </wp:positionH>
+                    <wp:positionV relativeFrom="topMargin">
+                      <wp:align>top</wp:align>
+                    </wp:positionV>
+                    <wp:extent cx="8161020" cy="822960"/>
+                    <wp:effectExtent l="0" t="0" r="0" b="0"/>
+                    <wp:wrapNone/>
+                    <wp:docPr id="10" name="Rectángulo 3"/>
+                    <wp:cNvGraphicFramePr>
+                      <a:graphicFrameLocks xmlns:a="http://schemas.openxmlformats.org/drawingml/2006/main"/>
+                    </wp:cNvGraphicFramePr>
+                    <a:graphic xmlns:a="http://schemas.openxmlformats.org/drawingml/2006/main">
+                      <a:graphicData uri="http://schemas.microsoft.com/office/word/2010/wordprocessingShape">
+                        <wps:wsp>
+                          <wps:cNvSpPr>
+                            <a:spLocks noChangeArrowheads="1"/>
+                          </wps:cNvSpPr>
+                          <wps:spPr bwMode="auto">
+                            <a:xfrm>
+                              <a:off x="0" y="0"/>
+                              <a:ext cx="8161020" cy="822960"/>
+                            </a:xfrm>
+                            <a:prstGeom prst="rect">
+                              <a:avLst/>
+                            </a:prstGeom>
+                            <a:solidFill>
+                              <a:schemeClr val="accent5"/>
+                            </a:solidFill>
+                            <a:ln w="9525">
+                              <a:solidFill>
+                                <a:schemeClr val="accent1"/>
+                              </a:solidFill>
+                              <a:miter lim="800000"/>
+                              <a:headEnd/>
+                              <a:tailEnd/>
+                            </a:ln>
+                          </wps:spPr>
+                          <wps:bodyPr rot="0" vert="horz" wrap="square" lIns="91440" tIns="45720" rIns="91440" bIns="45720" anchor="t" anchorCtr="0" upright="1">
+                            <a:noAutofit/>
+                          </wps:bodyPr>
+                        </wps:wsp>
+                      </a:graphicData>
+                    </a:graphic>
+                    <wp14:sizeRelH relativeFrom="page">
+                      <wp14:pctWidth>105000</wp14:pctWidth>
+                    </wp14:sizeRelH>
+                    <wp14:sizeRelV relativeFrom="topMargin">
+                      <wp14:pctHeight>90000</wp14:pctHeight>
+                    </wp14:sizeRelV>
+                  </wp:anchor>
+                </w:drawing>
+              </mc:Choice>
+              <mc:Fallback>
+                <w:pict>
+                  <v:rect id="Rectángulo 3" o:spid="_x0000_s1026" style="position:absolute;margin-left:0;margin-top:0;width:642.6pt;height:64.8pt;z-index:251660288;visibility:visible;mso-wrap-style:square;mso-width-percent:1050;mso-height-percent:900;mso-wrap-distance-left:9pt;mso-wrap-distance-top:0;mso-wrap-distance-right:9pt;mso-wrap-distance-bottom:0;mso-position-horizontal:center;mso-position-horizontal-relative:page;mso-position-vertical:top;mso-position-vertical-relative:top-margin-area;mso-width-percent:1050;mso-height-percent:900;mso-width-relative:page;mso-height-relative:top-margin-area;v-text-anchor:top" o:gfxdata="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" o:allowincell="f" fillcolor="#4bacc6 [3208]" strokecolor="#4f81bd [3204]">
+                    <w10:wrap anchorx="page" anchory="margin"/>
+                  </v:rect>
+                </w:pict>
+              </mc:Fallback>
+            </mc:AlternateContent>
+          </w:r>
+        </w:p>
+        <w:sdt>
+          <w:sdtPr>
+            <w:rPr>
+              <w:rFonts w:asciiTheme="majorHAnsi" w:eastAsiaTheme="majorEastAsia" w:hAnsiTheme="majorHAnsi" w:cstheme="majorBidi"/>
+              <w:sz w:val="72"/>
+              <w:szCs w:val="72"/>
+            </w:rPr>
+            <w:alias w:val="Título"/>
+            <w:id w:val="14700071"/>
+            <w:placeholder>
+              <w:docPart w:val="06756BE968C04C8282D9C222099FF8EC"/>
+            </w:placeholder>
+            <w:dataBinding w:prefixMappings="xmlns:ns0='http://schemas.openxmlformats.org/package/2006/metadata/core-properties' xmlns:ns1='http://purl.org/dc/elements/1.1/'" w:xpath="/ns0:coreProperties[1]/ns1:title[1]" w:storeItemID="{6C3C8BC8-F283-45AE-878A-BAB7291924A1}"/>
+            <w:text/>
+          </w:sdtPr>
+          <w:sdtContent>
+            <w:p>
+              <w:pPr>
+                <w:pStyle w:val="Sinespaciado"/>
+                <w:jc w:val="center"/>
+                <w:rPr>
+                  <w:rFonts w:asciiTheme="majorHAnsi" w:eastAsiaTheme="majorEastAsia" w:hAnsiTheme="majorHAnsi" w:cstheme="majorBidi"/>
+                  <w:sz w:val="72"/>
+                  <w:szCs w:val="72"/>
+                </w:rPr>
+              </w:pPr>
+              <w:proofErr w:type="spellStart"/>
+              <w:r>
+                <w:rPr>
+                  <w:rFonts w:asciiTheme="majorHAnsi" w:eastAsiaTheme="majorEastAsia" w:hAnsiTheme="majorHAnsi" w:cstheme="majorBidi"/>
+                  <w:sz w:val="72"/>
+                  <w:szCs w:val="72"/>
+                </w:rPr>
+                <w:t>MusicShare</w:t>
+              </w:r>
+              <w:proofErr w:type="spellEnd"/>
+            </w:p>
+          </w:sdtContent>
+        </w:sdt>
+        <w:sdt>
+          <w:sdtPr>
+            <w:rPr>
+              <w:rFonts w:asciiTheme="majorHAnsi" w:eastAsiaTheme="majorEastAsia" w:hAnsiTheme="majorHAnsi" w:cstheme="majorBidi"/>
+              <w:sz w:val="36"/>
+              <w:szCs w:val="36"/>
+            </w:rPr>
+            <w:alias w:val="Subtítulo"/>
+            <w:id w:val="14700077"/>
+            <w:placeholder>
+              <w:docPart w:val="D17F914ADCE04C518C7CE4B9964147E0"/>
+            </w:placeholder>
+            <w:dataBinding w:prefixMappings="xmlns:ns0='http://schemas.openxmlformats.org/package/2006/metadata/core-properties' xmlns:ns1='http://purl.org/dc/elements/1.1/'" w:xpath="/ns0:coreProperties[1]/ns1:subject[1]" w:storeItemID="{6C3C8BC8-F283-45AE-878A-BAB7291924A1}"/>
+            <w:text/>
+          </w:sdtPr>
+          <w:sdtContent>
+            <w:p>
+              <w:pPr>
+                <w:pStyle w:val="Sinespaciado"/>
+                <w:jc w:val="center"/>
+                <w:rPr>
+                  <w:rFonts w:asciiTheme="majorHAnsi" w:eastAsiaTheme="majorEastAsia" w:hAnsiTheme="majorHAnsi" w:cstheme="majorBidi"/>
+                  <w:sz w:val="36"/>
+                  <w:szCs w:val="36"/>
+                </w:rPr>
+              </w:pPr>
+              <w:r>
+                <w:rPr>
+                  <w:rFonts w:asciiTheme="majorHAnsi" w:eastAsiaTheme="majorEastAsia" w:hAnsiTheme="majorHAnsi" w:cstheme="majorBidi"/>
+                  <w:sz w:val="36"/>
+                  <w:szCs w:val="36"/>
+                </w:rPr>
+                <w:t xml:space="preserve">Proyecto Final – Sistemas Multimedia </w:t>
+              </w:r>
+            </w:p>
+          </w:sdtContent>
+        </w:sdt>
+        <w:p>
+          <w:pPr>
+            <w:pStyle w:val="Sinespaciado"/>
+            <w:rPr>
+              <w:rFonts w:asciiTheme="majorHAnsi" w:eastAsiaTheme="majorEastAsia" w:hAnsiTheme="majorHAnsi" w:cstheme="majorBidi"/>
+              <w:sz w:val="36"/>
+              <w:szCs w:val="36"/>
+            </w:rPr>
+          </w:pPr>
+        </w:p>
+        <w:p>
+          <w:pPr>
+            <w:pStyle w:val="Sinespaciado"/>
+            <w:rPr>
+              <w:rFonts w:asciiTheme="majorHAnsi" w:eastAsiaTheme="majorEastAsia" w:hAnsiTheme="majorHAnsi" w:cstheme="majorBidi"/>
+              <w:sz w:val="36"/>
+              <w:szCs w:val="36"/>
+            </w:rPr>
+          </w:pPr>
+        </w:p>
+        <w:sdt>
+          <w:sdtPr>
+            <w:alias w:val="Fecha"/>
+            <w:id w:val="14700083"/>
+            <w:placeholder>
+              <w:docPart w:val="7253ED81F52D492E9D9F254B79FD9ABD"/>
+            </w:placeholder>
+            <w:showingPlcHdr/>
+            <w:dataBinding w:prefixMappings="xmlns:ns0='http://schemas.microsoft.com/office/2006/coverPageProps'" w:xpath="/ns0:CoverPageProperties[1]/ns0:PublishDate[1]" w:storeItemID="{55AF091B-3C7A-41E3-B477-F2FDAA23CFDA}"/>
+            <w:date>
+              <w:lid w:val="es-ES"/>
+              <w:storeMappedDataAs w:val="dateTime"/>
+              <w:calendar w:val="gregorian"/>
+            </w:date>
+          </w:sdtPr>
+          <w:sdtContent>
+            <w:p>
+              <w:pPr>
+                <w:pStyle w:val="Sinespaciado"/>
+              </w:pPr>
+              <w:r>
+                <w:t>[Seleccione la fecha]</w:t>
+              </w:r>
+            </w:p>
+          </w:sdtContent>
+        </w:sdt>
+        <w:sdt>
+          <w:sdtPr>
+            <w:alias w:val="Compañía"/>
+            <w:id w:val="14700089"/>
+            <w:placeholder>
+              <w:docPart w:val="D4394BF3B30641909DB4196F658AD944"/>
+            </w:placeholder>
+            <w:showingPlcHdr/>
+            <w:dataBinding w:prefixMappings="xmlns:ns0='http://schemas.openxmlformats.org/officeDocument/2006/extended-properties'" w:xpath="/ns0:Properties[1]/ns0:Company[1]" w:storeItemID="{6668398D-A668-4E3E-A5EB-62B293D839F1}"/>
+            <w:text/>
+          </w:sdtPr>
+          <w:sdtContent>
+            <w:p>
+              <w:pPr>
+                <w:pStyle w:val="Sinespaciado"/>
+              </w:pPr>
+              <w:r>
+                <w:t>[Escriba el nombre de la compañía]</w:t>
+              </w:r>
+            </w:p>
+          </w:sdtContent>
+        </w:sdt>
+        <w:sdt>
+          <w:sdtPr>
+            <w:alias w:val="Autor"/>
+            <w:id w:val="14700094"/>
+            <w:placeholder>
+              <w:docPart w:val="052B0EF5FA7F488EB6EB56EA369928F4"/>
+            </w:placeholder>
+            <w:dataBinding w:prefixMappings="xmlns:ns0='http://schemas.openxmlformats.org/package/2006/metadata/core-properties' xmlns:ns1='http://purl.org/dc/elements/1.1/'" w:xpath="/ns0:coreProperties[1]/ns1:creator[1]" w:storeItemID="{6C3C8BC8-F283-45AE-878A-BAB7291924A1}"/>
+            <w:text/>
+          </w:sdtPr>
+          <w:sdtContent>
+            <w:p>
+              <w:pPr>
+                <w:pStyle w:val="Sinespaciado"/>
+              </w:pPr>
+              <w:r>
+                <w:t>Jesús Cuenca López</w:t>
+              </w:r>
+            </w:p>
+          </w:sdtContent>
+        </w:sdt>
+        <w:p/>
+        <w:p>
+          <w:r>
+            <w:br w:type="page"/>
+          </w:r>
+        </w:p>
+      </w:sdtContent>
+    </w:sdt>
+    <w:sdt>
+      <w:sdtPr>
+        <w:id w:val="1325548979"/>
+        <w:docPartObj>
+          <w:docPartGallery w:val="Table of Contents"/>
+          <w:docPartUnique/>
+        </w:docPartObj>
+      </w:sdtPr>
+      <w:sdtEndPr>
+        <w:rPr>
+          <w:b/>
+          <w:bCs/>
+        </w:rPr>
+      </w:sdtEndPr>
+      <w:sdtContent>
+        <w:p>
+          <w:pPr>
+            <w:rPr>
+              <w:rFonts w:asciiTheme="majorHAnsi" w:eastAsiaTheme="majorEastAsia" w:hAnsiTheme="majorHAnsi" w:cstheme="majorBidi"/>
+              <w:b/>
+              <w:bCs/>
+              <w:color w:val="365F91" w:themeColor="accent1" w:themeShade="BF"/>
+              <w:sz w:val="36"/>
+              <w:szCs w:val="28"/>
+            </w:rPr>
+          </w:pPr>
+          <w:r>
+            <w:rPr>
+              <w:rFonts w:asciiTheme="majorHAnsi" w:eastAsiaTheme="majorEastAsia" w:hAnsiTheme="majorHAnsi" w:cstheme="majorBidi"/>
+              <w:b/>
+              <w:bCs/>
+              <w:color w:val="365F91" w:themeColor="accent1" w:themeShade="BF"/>
+              <w:sz w:val="36"/>
+              <w:szCs w:val="28"/>
+            </w:rPr>
+            <w:t>Contenido</w:t>
+          </w:r>
+        </w:p>
+        <w:p>
+          <w:pPr>
+            <w:pStyle w:val="TDC1"/>
+          </w:pPr>
+          <w:r>
+            <w:fldChar w:fldCharType="begin"/>
+          </w:r>
+          <w:r>
+            <w:instrText xml:space="preserve"> TOC \o "1-3" \h \z \u </w:instrText>
+          </w:r>
+          <w:r>
+            <w:fldChar w:fldCharType="separate"/>
+          </w:r>
+          <w:hyperlink w:anchor="_Toc358547742" w:history="1">
+            <w:r>
+              <w:rPr>
+                <w:rStyle w:val="Hipervnculo"/>
+              </w:rPr>
+              <w:t>1.</w:t>
+            </w:r>
+            <w:r>
+              <w:tab/>
+            </w:r>
+            <w:r>
+              <w:rPr>
+                <w:rStyle w:val="Hipervnculo"/>
+              </w:rPr>
+              <w:t>Objetivos de la Aplicación</w:t>
+            </w:r>
+            <w:r>
+              <w:rPr>
+                <w:webHidden/>
+              </w:rPr>
+              <w:tab/>
+            </w:r>
+            <w:r>
+              <w:rPr>
+                <w:webHidden/>
+              </w:rPr>
+              <w:fldChar w:fldCharType="begin"/>
+            </w:r>
+            <w:r>
+              <w:rPr>
+                <w:webHidden/>
+              </w:rPr>
+              <w:instrText xml:space="preserve"> PAGEREF _Toc358547742 \h </w:instrText>
+            </w:r>
+            <w:r>
+              <w:rPr>
+                <w:webHidden/>
+              </w:rPr>
+            </w:r>
+            <w:r>
+              <w:rPr>
+                <w:webHidden/>
+              </w:rPr>
+              <w:fldChar w:fldCharType="separate"/>
+            </w:r>
+            <w:r>
+              <w:rPr>
+                <w:webHidden/>
+              </w:rPr>
+              <w:t>2</w:t>
+            </w:r>
+            <w:r>
+              <w:rPr>
+                <w:webHidden/>
+              </w:rPr>
+              <w:fldChar w:fldCharType="end"/>
+            </w:r>
+          </w:hyperlink>
+        </w:p>
+        <w:p>
+          <w:pPr>
+            <w:pStyle w:val="TDC1"/>
+          </w:pPr>
+          <w:hyperlink w:anchor="_Toc358547743" w:history="1">
+            <w:r>
+              <w:rPr>
+                <w:rStyle w:val="Hipervnculo"/>
+              </w:rPr>
+              <w:t>2.</w:t>
+            </w:r>
+            <w:r>
+              <w:tab/>
+            </w:r>
+            <w:r>
+              <w:rPr>
+                <w:rStyle w:val="Hipervnculo"/>
+              </w:rPr>
+              <w:t>Introducción</w:t>
+            </w:r>
+            <w:r>
+              <w:rPr>
+                <w:webHidden/>
+              </w:rPr>
+              <w:tab/>
+            </w:r>
+            <w:r>
+              <w:rPr>
+                <w:webHidden/>
+              </w:rPr>
+              <w:fldChar w:fldCharType="begin"/>
+            </w:r>
+            <w:r>
+              <w:rPr>
+                <w:webHidden/>
+              </w:rPr>
+              <w:instrText xml:space="preserve"> PAGEREF _Toc358547743 \h </w:instrText>
+            </w:r>
+            <w:r>
+              <w:rPr>
+                <w:webHidden/>
+              </w:rPr>
+            </w:r>
+            <w:r>
+              <w:rPr>
+                <w:webHidden/>
+              </w:rPr>
+              <w:fldChar w:fldCharType="separate"/>
+            </w:r>
+            <w:r>
+              <w:rPr>
+                <w:webHidden/>
+              </w:rPr>
+              <w:t>3</w:t>
+            </w:r>
+            <w:r>
+              <w:rPr>
+                <w:webHidden/>
+              </w:rPr>
+              <w:fldChar w:fldCharType="end"/>
+            </w:r>
+          </w:hyperlink>
+        </w:p>
+        <w:p>
+          <w:pPr>
+            <w:pStyle w:val="TDC1"/>
+          </w:pPr>
+          <w:hyperlink w:anchor="_Toc358547744" w:history="1">
+            <w:r>
+              <w:rPr>
+                <w:rStyle w:val="Hipervnculo"/>
+              </w:rPr>
+              <w:t>3.</w:t>
+            </w:r>
+            <w:r>
+              <w:tab/>
+            </w:r>
+            <w:r>
+              <w:rPr>
+                <w:rStyle w:val="Hipervnculo"/>
+              </w:rPr>
+              <w:t>Diseño del Lado Cliente</w:t>
+            </w:r>
+            <w:r>
+              <w:rPr>
+                <w:webHidden/>
+              </w:rPr>
+              <w:tab/>
+            </w:r>
+            <w:r>
+              <w:rPr>
+                <w:webHidden/>
+              </w:rPr>
+              <w:fldChar w:fldCharType="begin"/>
+            </w:r>
+            <w:r>
+              <w:rPr>
+                <w:webHidden/>
+              </w:rPr>
+              <w:instrText xml:space="preserve"> PAGEREF _Toc358547744 \h </w:instrText>
+            </w:r>
+            <w:r>
+              <w:rPr>
+                <w:webHidden/>
+              </w:rPr>
+            </w:r>
+            <w:r>
+              <w:rPr>
+                <w:webHidden/>
+              </w:rPr>
+              <w:fldChar w:fldCharType="separate"/>
+            </w:r>
+            <w:r>
+              <w:rPr>
+                <w:webHidden/>
+              </w:rPr>
+              <w:t>4</w:t>
+            </w:r>
+            <w:r>
+              <w:rPr>
+                <w:webHidden/>
+              </w:rPr>
+              <w:fldChar w:fldCharType="end"/>
+            </w:r>
+          </w:hyperlink>
+        </w:p>
+        <w:p>
+          <w:pPr>
+            <w:pStyle w:val="TDC1"/>
+          </w:pPr>
+          <w:hyperlink w:anchor="_Toc358547745" w:history="1">
+            <w:r>
+              <w:rPr>
+                <w:rStyle w:val="Hipervnculo"/>
+              </w:rPr>
+              <w:t>4.</w:t>
+            </w:r>
+            <w:r>
+              <w:tab/>
+            </w:r>
+            <w:r>
+              <w:rPr>
+                <w:rStyle w:val="Hipervnculo"/>
+              </w:rPr>
+              <w:t>Diseño del Lado Servidor</w:t>
+            </w:r>
+            <w:r>
+              <w:rPr>
+                <w:webHidden/>
+              </w:rPr>
+              <w:tab/>
+            </w:r>
+            <w:r>
+              <w:rPr>
+                <w:webHidden/>
+              </w:rPr>
+              <w:fldChar w:fldCharType="begin"/>
+            </w:r>
+            <w:r>
+              <w:rPr>
+                <w:webHidden/>
+              </w:rPr>
+              <w:instrText xml:space="preserve"> PAGEREF _Toc358547745 \h </w:instrText>
+            </w:r>
+            <w:r>
+              <w:rPr>
+                <w:webHidden/>
+              </w:rPr>
+            </w:r>
+            <w:r>
+              <w:rPr>
+                <w:webHidden/>
+              </w:rPr>
+              <w:fldChar w:fldCharType="separate"/>
+            </w:r>
+            <w:r>
+              <w:rPr>
+                <w:webHidden/>
+              </w:rPr>
+              <w:t>5</w:t>
+            </w:r>
+            <w:r>
+              <w:rPr>
+                <w:webHidden/>
+              </w:rPr>
+              <w:fldChar w:fldCharType="end"/>
+            </w:r>
+          </w:hyperlink>
+        </w:p>
+        <w:p>
+          <w:pPr>
+            <w:pStyle w:val="TDC1"/>
+          </w:pPr>
+          <w:hyperlink w:anchor="_Toc358547746" w:history="1">
+            <w:r>
+              <w:rPr>
+                <w:rStyle w:val="Hipervnculo"/>
+              </w:rPr>
+              <w:t>5.</w:t>
+            </w:r>
+            <w:r>
+              <w:tab/>
+            </w:r>
+            <w:r>
+              <w:rPr>
+                <w:rStyle w:val="Hipervnculo"/>
+              </w:rPr>
+              <w:t>Problemas y Dificultades encontrados</w:t>
+            </w:r>
+            <w:r>
+              <w:rPr>
+                <w:webHidden/>
+              </w:rPr>
+              <w:tab/>
+            </w:r>
+            <w:r>
+              <w:rPr>
+                <w:webHidden/>
+              </w:rPr>
+              <w:fldChar w:fldCharType="begin"/>
+            </w:r>
+            <w:r>
+              <w:rPr>
+                <w:webHidden/>
+              </w:rPr>
+              <w:instrText xml:space="preserve"> PAGEREF _Toc358547746 \h </w:instrText>
+            </w:r>
+            <w:r>
+              <w:rPr>
+                <w:webHidden/>
+              </w:rPr>
+            </w:r>
+            <w:r>
+              <w:rPr>
+                <w:webHidden/>
+              </w:rPr>
+              <w:fldChar w:fldCharType="separate"/>
+            </w:r>
+            <w:r>
+              <w:rPr>
+                <w:webHidden/>
+              </w:rPr>
+              <w:t>6</w:t>
+            </w:r>
+            <w:r>
+              <w:rPr>
+                <w:webHidden/>
+              </w:rPr>
+              <w:fldChar w:fldCharType="end"/>
+            </w:r>
+          </w:hyperlink>
+        </w:p>
+        <w:p>
+          <w:pPr>
+            <w:pStyle w:val="TDC1"/>
+          </w:pPr>
+          <w:hyperlink w:anchor="_Toc358547747" w:history="1">
+            <w:r>
+              <w:rPr>
+                <w:rStyle w:val="Hipervnculo"/>
+              </w:rPr>
+              <w:t>6.</w:t>
+            </w:r>
+            <w:r>
+              <w:tab/>
+            </w:r>
+            <w:r>
+              <w:rPr>
+                <w:rStyle w:val="Hipervnculo"/>
+              </w:rPr>
+              <w:t>Conclusión</w:t>
+            </w:r>
+            <w:r>
+              <w:rPr>
+                <w:webHidden/>
+              </w:rPr>
+              <w:tab/>
+            </w:r>
+            <w:r>
+              <w:rPr>
+                <w:webHidden/>
+              </w:rPr>
+              <w:fldChar w:fldCharType="begin"/>
+            </w:r>
+            <w:r>
+              <w:rPr>
+                <w:webHidden/>
+              </w:rPr>
+              <w:instrText xml:space="preserve"> PAGEREF _Toc358547747 \h </w:instrText>
+            </w:r>
+            <w:r>
+              <w:rPr>
+                <w:webHidden/>
+              </w:rPr>
+            </w:r>
+            <w:r>
+              <w:rPr>
+                <w:webHidden/>
+              </w:rPr>
+              <w:fldChar w:fldCharType="separate"/>
+            </w:r>
+            <w:r>
+              <w:rPr>
+                <w:webHidden/>
+              </w:rPr>
+              <w:t>7</w:t>
+            </w:r>
+            <w:r>
+              <w:rPr>
+                <w:webHidden/>
+              </w:rPr>
+              <w:fldChar w:fldCharType="end"/>
+            </w:r>
+          </w:hyperlink>
+        </w:p>
+        <w:p>
+          <w:r>
+            <w:rPr>
+              <w:b/>
+              <w:bCs/>
+            </w:rPr>
+            <w:fldChar w:fldCharType="end"/>
+          </w:r>
+        </w:p>
+      </w:sdtContent>
+    </w:sdt>
     <w:p>
-      <w:bookmarkStart w:id="0" w:name="_GoBack"/>
+      <w:r>
+        <w:br w:type="page"/>
+      </w:r>
+    </w:p>
+    <w:p>
+      <w:pPr>
+        <w:pStyle w:val="Ttulo1"/>
+      </w:pPr>
+      <w:bookmarkStart w:id="0" w:name="_Toc358547742"/>
+      <w:r>
+        <w:lastRenderedPageBreak/>
+        <w:t>Objetivos de la Aplicación</w:t>
+      </w:r>
       <w:bookmarkEnd w:id="0"/>
+    </w:p>
+    <w:p>
+      <w:r>
+        <w:t>Ante la lib</w:t>
+      </w:r>
+      <w:r>
+        <w:t>ertad que se nos ha dado en este proyecto</w:t>
+      </w:r>
+      <w:r>
+        <w:t xml:space="preserve">, y sabiendo que debíamos hacer algo relacionado con los sistemas Multimedia, </w:t>
+      </w:r>
+      <w:r>
+        <w:t>hemos decidido desarrollar una aplicación que permita la retransmisión de música de un equipo a otro conectados a la misma red inalámbrica.</w:t>
+      </w:r>
+    </w:p>
+    <w:p>
+      <w:r>
+        <w:t xml:space="preserve">Antes de empezar a diseñar la aplicación, la idea era poder transmitir música entre un PC a un dispositivo móvil (inicialmente, </w:t>
+      </w:r>
+      <w:proofErr w:type="spellStart"/>
+      <w:r>
+        <w:t>Android</w:t>
+      </w:r>
+      <w:proofErr w:type="spellEnd"/>
+      <w:r>
+        <w:t xml:space="preserve">) pero, una vez que empezamos a </w:t>
+      </w:r>
+      <w:r>
+        <w:t xml:space="preserve">crear el Servidor, decidimos que finalmente sería una aplicación para PC. Todavía no descartamos la idea de rediseñarlo, algún día, para </w:t>
+      </w:r>
+      <w:proofErr w:type="spellStart"/>
+      <w:r>
+        <w:t>Android</w:t>
+      </w:r>
+      <w:proofErr w:type="spellEnd"/>
+      <w:r>
+        <w:t>.</w:t>
+      </w:r>
+    </w:p>
+    <w:p>
+      <w:r>
+        <w:t xml:space="preserve">De esta idea ha surgido nuestra aplicación, </w:t>
+      </w:r>
+      <w:proofErr w:type="spellStart"/>
+      <w:r>
+        <w:rPr>
+          <w:b/>
+        </w:rPr>
+        <w:t>MusicShare</w:t>
+      </w:r>
+      <w:proofErr w:type="spellEnd"/>
+      <w:r>
+        <w:t xml:space="preserve">, que permitirá al Cliente </w:t>
+      </w:r>
+      <w:r>
+        <w:rPr>
+          <w:u w:val="single"/>
+        </w:rPr>
+        <w:t>navegar por los archivos</w:t>
+      </w:r>
+      <w:r>
+        <w:t xml:space="preserve"> del Servidor, </w:t>
+      </w:r>
+      <w:r>
+        <w:rPr>
+          <w:u w:val="single"/>
+        </w:rPr>
+        <w:t xml:space="preserve">escuchar las canciones </w:t>
+      </w:r>
+      <w:r>
+        <w:t xml:space="preserve">que tenga almacenadas el mismo, y hasta </w:t>
+      </w:r>
+      <w:r>
+        <w:rPr>
+          <w:u w:val="single"/>
+        </w:rPr>
+        <w:t>crear sus propias listas de reproducción</w:t>
+      </w:r>
+      <w:r>
+        <w:t xml:space="preserve"> con la música del Servidor.</w:t>
+      </w:r>
+    </w:p>
+    <w:p>
+      <w:pPr>
+        <w:rPr>
+          <w:rFonts w:asciiTheme="majorHAnsi" w:eastAsiaTheme="majorEastAsia" w:hAnsiTheme="majorHAnsi" w:cstheme="majorBidi"/>
+          <w:b/>
+          <w:bCs/>
+          <w:color w:val="365F91" w:themeColor="accent1" w:themeShade="BF"/>
+          <w:sz w:val="36"/>
+          <w:szCs w:val="28"/>
+        </w:rPr>
+      </w:pPr>
+      <w:r>
+        <w:br w:type="page"/>
+      </w:r>
+    </w:p>
+    <w:p>
+      <w:pPr>
+        <w:pStyle w:val="Ttulo1"/>
+      </w:pPr>
+      <w:r>
+        <w:lastRenderedPageBreak/>
+        <w:t>Diseño General</w:t>
+      </w:r>
+    </w:p>
+    <w:p>
+      <w:r>
+        <w:t xml:space="preserve">Por su propia naturaleza, nuestra aplicación necesita dos agentes ejecutándose </w:t>
+      </w:r>
+      <w:r>
+        <w:t>cooperativamente</w:t>
+      </w:r>
+      <w:r>
+        <w:t>: el lado Servidor, que mandará la información de la música y los datos que puede compartir, así como también enviará la propia música; y el lado Cliente, que recibirá dicha información, y la representará de forma adecuada y fácil de usar para el usuario, y reproducirá la música que le llegue del servidor.</w:t>
+      </w:r>
+    </w:p>
+    <w:p>
+      <w:r>
+        <w:t>Así, en principio, nuestros agentes estarán constituidos por una interfaz fácil y cómoda de utilizar para el usuario, una interfaz común</w:t>
+      </w:r>
+      <w:r>
+        <w:t xml:space="preserve"> entre ambos para que puedan comunicarse entre ellos, y una forma de retransmitir y recibir la música que el usuario pida.</w:t>
+      </w:r>
+    </w:p>
+    <w:p>
+      <w:r>
+        <w:t>Tal y como está diseñada la aplicación, el Cliente necesitará la dirección IP del Servidor para realizar la conexión. Sin embargo, esta forma de conectarse no sería demasiado cómoda por el usuario, ya que debería estar cerca del Servidor para comprobar cuál es su dirección IP para después introducirla en el Cliente. Por ello, el diseño incluye también una forma de conectar Cliente y Servidor de forma automática, a través de una inundación UDP.</w:t>
+      </w:r>
+      <w:r>
+        <w:br w:type="page"/>
+      </w:r>
+    </w:p>
+    <w:p>
+      <w:pPr>
+        <w:pStyle w:val="Ttulo1"/>
+      </w:pPr>
+      <w:bookmarkStart w:id="1" w:name="_Toc358547744"/>
+      <w:r>
+        <w:lastRenderedPageBreak/>
+        <w:t>Diseño del Lado Cliente</w:t>
+      </w:r>
+      <w:bookmarkEnd w:id="1"/>
+    </w:p>
+    <w:p>
+      <w:r>
+        <w:t>El Cliente será el agente con el que esté más relacionado el usuario, ya que será la interfaz con la que interactuará.</w:t>
+      </w:r>
+      <w:r>
+        <w:t xml:space="preserve"> Por ello, la interfaz debe ser lo más simple y cómoda posible. </w:t>
+      </w:r>
+    </w:p>
+    <w:p>
+      <w:r>
+        <w:t xml:space="preserve">Basándonos en nuestros objetivos para la aplicación, ésta tendrá tres partes bien diferenciadas: </w:t>
+      </w:r>
+    </w:p>
+    <w:p>
+      <w:pPr>
+        <w:pStyle w:val="Prrafodelista"/>
+        <w:numPr>
+          <w:ilvl w:val="0"/>
+          <w:numId w:val="4"/>
+        </w:numPr>
+      </w:pPr>
+      <w:r>
+        <w:rPr>
+          <w:b/>
+        </w:rPr>
+        <w:t>Exploración</w:t>
+      </w:r>
+      <w:r>
+        <w:t xml:space="preserve"> por los archivos del Servidor, desde donde solamente se podrán reproducir o añadir a la lista de reproducción las canciones que se encuentren, además de navegar por las carpetas a las que el Servidor tenga permiso.</w:t>
+      </w:r>
+    </w:p>
+    <w:p>
+      <w:pPr>
+        <w:pStyle w:val="Prrafodelista"/>
+        <w:numPr>
+          <w:ilvl w:val="0"/>
+          <w:numId w:val="4"/>
+        </w:numPr>
+      </w:pPr>
+      <w:r>
+        <w:rPr>
+          <w:b/>
+        </w:rPr>
+        <w:t>Lista de música del Servidor</w:t>
+      </w:r>
+      <w:r>
+        <w:t>, en la que aparecerán todas las canciones encontradas recursivamente desde la raíz establecida por el Servidor. Estas canciones se podrán escuchar directamente o añadir a la lista de reproducción, y es una forma fácil de encontrar directamente la música.</w:t>
+      </w:r>
+    </w:p>
+    <w:p>
+      <w:pPr>
+        <w:pStyle w:val="Prrafodelista"/>
+        <w:numPr>
+          <w:ilvl w:val="0"/>
+          <w:numId w:val="4"/>
+        </w:numPr>
+      </w:pPr>
+      <w:r>
+        <w:rPr>
+          <w:b/>
+        </w:rPr>
+        <w:t>Lista de reproducción</w:t>
+      </w:r>
+      <w:r>
+        <w:t>, desde donde se ejecuta la funcionalidad básica del Servidor, y que permitirá al usuario mantener una lista de canciones preferidas, por ejemplo.</w:t>
+      </w:r>
+    </w:p>
+    <w:p>
+      <w:r>
+        <w:t>Atendiendo a estas tres opciones, la interfaz de la aplicación Cliente tendrá tres pestañas en las que se podrá conseguir cada una de ellas:</w:t>
+      </w:r>
+    </w:p>
+    <w:p>
+      <w:bookmarkStart w:id="2" w:name="_GoBack"/>
+      <w:bookmarkEnd w:id="2"/>
+    </w:p>
+    <w:p>
+      <w:pPr>
+        <w:pStyle w:val="Ttulo1"/>
+      </w:pPr>
+      <w:r>
+        <w:br w:type="page"/>
+      </w:r>
+      <w:bookmarkStart w:id="3" w:name="_Toc358547745"/>
+      <w:r>
+        <w:lastRenderedPageBreak/>
+        <w:t>Diseño del Lado Servidor</w:t>
+      </w:r>
+      <w:bookmarkEnd w:id="3"/>
+    </w:p>
+    <w:p/>
+    <w:p>
+      <w:pPr>
+        <w:rPr>
+          <w:rFonts w:asciiTheme="majorHAnsi" w:eastAsiaTheme="majorEastAsia" w:hAnsiTheme="majorHAnsi" w:cstheme="majorBidi"/>
+          <w:b/>
+          <w:bCs/>
+          <w:color w:val="365F91" w:themeColor="accent1" w:themeShade="BF"/>
+          <w:sz w:val="36"/>
+          <w:szCs w:val="28"/>
+        </w:rPr>
+      </w:pPr>
+      <w:r>
+        <w:br w:type="page"/>
+      </w:r>
+    </w:p>
+    <w:p>
+      <w:pPr>
+        <w:pStyle w:val="Ttulo1"/>
+      </w:pPr>
+      <w:bookmarkStart w:id="4" w:name="_Toc358547746"/>
+      <w:r>
+        <w:lastRenderedPageBreak/>
+        <w:t>Problemas y Dificultades encontrados</w:t>
+      </w:r>
+      <w:bookmarkEnd w:id="4"/>
+    </w:p>
+    <w:p/>
+    <w:p>
+      <w:pPr>
+        <w:rPr>
+          <w:rFonts w:asciiTheme="majorHAnsi" w:eastAsiaTheme="majorEastAsia" w:hAnsiTheme="majorHAnsi" w:cstheme="majorBidi"/>
+          <w:b/>
+          <w:bCs/>
+          <w:color w:val="365F91" w:themeColor="accent1" w:themeShade="BF"/>
+          <w:sz w:val="36"/>
+          <w:szCs w:val="28"/>
+        </w:rPr>
+      </w:pPr>
+      <w:r>
+        <w:br w:type="page"/>
+      </w:r>
+    </w:p>
+    <w:p>
+      <w:pPr>
+        <w:pStyle w:val="Ttulo1"/>
+      </w:pPr>
+      <w:bookmarkStart w:id="5" w:name="_Toc358547747"/>
+      <w:r>
+        <w:lastRenderedPageBreak/>
+        <w:t>Conclusión</w:t>
+      </w:r>
+      <w:bookmarkEnd w:id="5"/>
     </w:p>
     <w:sectPr>
       <w:pgSz w:w="11906" w:h="16838"/>
       <w:pgMar w:top="1417" w:right="1701" w:bottom="1417" w:left="1701" w:header="708" w:footer="708" w:gutter="0"/>
+      <w:pgNumType w:start="0"/>
       <w:cols w:space="708"/>
+      <w:titlePg/>
       <w:docGrid w:linePitch="360"/>
     </w:sectPr>
   </w:body>
 </w:document>
+</file>
+
+<file path=word/numbering.xml><?xml version="1.0" encoding="utf-8"?>
+<w:numbering xmlns:wpc="http://schemas.microsoft.com/office/word/2010/wordprocessingCanvas" xmlns:mc="http://schemas.openxmlformats.org/markup-compatibility/2006" xmlns:o="urn:schemas-microsoft-com:office:office" xmlns:r="http://schemas.openxmlformats.org/officeDocument/2006/relationships" xmlns:m="http://schemas.openxmlformats.org/officeDocument/2006/math" xmlns:v="urn:schemas-microsoft-com:vml" xmlns:wp14="http://schemas.microsoft.com/office/word/2010/wordprocessingDrawing" xmlns:wp="http://schemas.openxmlformats.org/drawingml/2006/wordprocessingDrawing" xmlns:w10="urn:schemas-microsoft-com:office:word" xmlns:w="http://schemas.openxmlformats.org/wordprocessingml/2006/main" xmlns:w14="http://schemas.microsoft.com/office/word/2010/wordml" xmlns:wpg="http://schemas.microsoft.com/office/word/2010/wordprocessingGroup" xmlns:wpi="http://schemas.microsoft.com/office/word/2010/wordprocessingInk" xmlns:wne="http://schemas.microsoft.com/office/word/2006/wordml" xmlns:wps="http://schemas.microsoft.com/office/word/2010/wordprocessingShape" mc:Ignorable="w14 wp14">
+  <w:abstractNum w:abstractNumId="0">
+    <w:nsid w:val="37E226FC"/>
+    <w:multiLevelType w:val="hybridMultilevel"/>
+    <w:tmpl w:val="B0C6464E"/>
+    <w:lvl w:ilvl="0" w:tplc="4094F584">
+      <w:start w:val="1"/>
+      <w:numFmt w:val="decimal"/>
+      <w:lvlText w:val="%1."/>
+      <w:lvlJc w:val="left"/>
+      <w:pPr>
+        <w:ind w:left="720" w:hanging="360"/>
+      </w:pPr>
+    </w:lvl>
+    <w:lvl w:ilvl="1" w:tplc="0C0A0019" w:tentative="1">
+      <w:start w:val="1"/>
+      <w:numFmt w:val="lowerLetter"/>
+      <w:lvlText w:val="%2."/>
+      <w:lvlJc w:val="left"/>
+      <w:pPr>
+        <w:ind w:left="1440" w:hanging="360"/>
+      </w:pPr>
+    </w:lvl>
+    <w:lvl w:ilvl="2" w:tplc="0C0A001B" w:tentative="1">
+      <w:start w:val="1"/>
+      <w:numFmt w:val="lowerRoman"/>
+      <w:lvlText w:val="%3."/>
+      <w:lvlJc w:val="right"/>
+      <w:pPr>
+        <w:ind w:left="2160" w:hanging="180"/>
+      </w:pPr>
+    </w:lvl>
+    <w:lvl w:ilvl="3" w:tplc="0C0A000F" w:tentative="1">
+      <w:start w:val="1"/>
+      <w:numFmt w:val="decimal"/>
+      <w:lvlText w:val="%4."/>
+      <w:lvlJc w:val="left"/>
+      <w:pPr>
+        <w:ind w:left="2880" w:hanging="360"/>
+      </w:pPr>
+    </w:lvl>
+    <w:lvl w:ilvl="4" w:tplc="0C0A0019" w:tentative="1">
+      <w:start w:val="1"/>
+      <w:numFmt w:val="lowerLetter"/>
+      <w:lvlText w:val="%5."/>
+      <w:lvlJc w:val="left"/>
+      <w:pPr>
+        <w:ind w:left="3600" w:hanging="360"/>
+      </w:pPr>
+    </w:lvl>
+    <w:lvl w:ilvl="5" w:tplc="0C0A001B" w:tentative="1">
+      <w:start w:val="1"/>
+      <w:numFmt w:val="lowerRoman"/>
+      <w:lvlText w:val="%6."/>
+      <w:lvlJc w:val="right"/>
+      <w:pPr>
+        <w:ind w:left="4320" w:hanging="180"/>
+      </w:pPr>
+    </w:lvl>
+    <w:lvl w:ilvl="6" w:tplc="0C0A000F" w:tentative="1">
+      <w:start w:val="1"/>
+      <w:numFmt w:val="decimal"/>
+      <w:lvlText w:val="%7."/>
+      <w:lvlJc w:val="left"/>
+      <w:pPr>
+        <w:ind w:left="5040" w:hanging="360"/>
+      </w:pPr>
+    </w:lvl>
+    <w:lvl w:ilvl="7" w:tplc="0C0A0019" w:tentative="1">
+      <w:start w:val="1"/>
+      <w:numFmt w:val="lowerLetter"/>
+      <w:lvlText w:val="%8."/>
+      <w:lvlJc w:val="left"/>
+      <w:pPr>
+        <w:ind w:left="5760" w:hanging="360"/>
+      </w:pPr>
+    </w:lvl>
+    <w:lvl w:ilvl="8" w:tplc="0C0A001B" w:tentative="1">
+      <w:start w:val="1"/>
+      <w:numFmt w:val="lowerRoman"/>
+      <w:lvlText w:val="%9."/>
+      <w:lvlJc w:val="right"/>
+      <w:pPr>
+        <w:ind w:left="6480" w:hanging="180"/>
+      </w:pPr>
+    </w:lvl>
+  </w:abstractNum>
+  <w:abstractNum w:abstractNumId="1">
+    <w:nsid w:val="4A6E1213"/>
+    <w:multiLevelType w:val="hybridMultilevel"/>
+    <w:tmpl w:val="49884CE4"/>
+    <w:lvl w:ilvl="0" w:tplc="0C0A0001">
+      <w:start w:val="1"/>
+      <w:numFmt w:val="bullet"/>
+      <w:lvlText w:val=""/>
+      <w:lvlJc w:val="left"/>
+      <w:pPr>
+        <w:ind w:left="720" w:hanging="360"/>
+      </w:pPr>
+      <w:rPr>
+        <w:rFonts w:ascii="Symbol" w:hAnsi="Symbol" w:hint="default"/>
+      </w:rPr>
+    </w:lvl>
+    <w:lvl w:ilvl="1" w:tplc="0C0A0003" w:tentative="1">
+      <w:start w:val="1"/>
+      <w:numFmt w:val="bullet"/>
+      <w:lvlText w:val="o"/>
+      <w:lvlJc w:val="left"/>
+      <w:pPr>
+        <w:ind w:left="1440" w:hanging="360"/>
+      </w:pPr>
+      <w:rPr>
+        <w:rFonts w:ascii="Courier New" w:hAnsi="Courier New" w:cs="Courier New" w:hint="default"/>
+      </w:rPr>
+    </w:lvl>
+    <w:lvl w:ilvl="2" w:tplc="0C0A0005" w:tentative="1">
+      <w:start w:val="1"/>
+      <w:numFmt w:val="bullet"/>
+      <w:lvlText w:val=""/>
+      <w:lvlJc w:val="left"/>
+      <w:pPr>
+        <w:ind w:left="2160" w:hanging="360"/>
+      </w:pPr>
+      <w:rPr>
+        <w:rFonts w:ascii="Wingdings" w:hAnsi="Wingdings" w:hint="default"/>
+      </w:rPr>
+    </w:lvl>
+    <w:lvl w:ilvl="3" w:tplc="0C0A0001" w:tentative="1">
+      <w:start w:val="1"/>
+      <w:numFmt w:val="bullet"/>
+      <w:lvlText w:val=""/>
+      <w:lvlJc w:val="left"/>
+      <w:pPr>
+        <w:ind w:left="2880" w:hanging="360"/>
+      </w:pPr>
+      <w:rPr>
+        <w:rFonts w:ascii="Symbol" w:hAnsi="Symbol" w:hint="default"/>
+      </w:rPr>
+    </w:lvl>
+    <w:lvl w:ilvl="4" w:tplc="0C0A0003" w:tentative="1">
+      <w:start w:val="1"/>
+      <w:numFmt w:val="bullet"/>
+      <w:lvlText w:val="o"/>
+      <w:lvlJc w:val="left"/>
+      <w:pPr>
+        <w:ind w:left="3600" w:hanging="360"/>
+      </w:pPr>
+      <w:rPr>
+        <w:rFonts w:ascii="Courier New" w:hAnsi="Courier New" w:cs="Courier New" w:hint="default"/>
+      </w:rPr>
+    </w:lvl>
+    <w:lvl w:ilvl="5" w:tplc="0C0A0005" w:tentative="1">
+      <w:start w:val="1"/>
+      <w:numFmt w:val="bullet"/>
+      <w:lvlText w:val=""/>
+      <w:lvlJc w:val="left"/>
+      <w:pPr>
+        <w:ind w:left="4320" w:hanging="360"/>
+      </w:pPr>
+      <w:rPr>
+        <w:rFonts w:ascii="Wingdings" w:hAnsi="Wingdings" w:hint="default"/>
+      </w:rPr>
+    </w:lvl>
+    <w:lvl w:ilvl="6" w:tplc="0C0A0001" w:tentative="1">
+      <w:start w:val="1"/>
+      <w:numFmt w:val="bullet"/>
+      <w:lvlText w:val=""/>
+      <w:lvlJc w:val="left"/>
+      <w:pPr>
+        <w:ind w:left="5040" w:hanging="360"/>
+      </w:pPr>
+      <w:rPr>
+        <w:rFonts w:ascii="Symbol" w:hAnsi="Symbol" w:hint="default"/>
+      </w:rPr>
+    </w:lvl>
+    <w:lvl w:ilvl="7" w:tplc="0C0A0003" w:tentative="1">
+      <w:start w:val="1"/>
+      <w:numFmt w:val="bullet"/>
+      <w:lvlText w:val="o"/>
+      <w:lvlJc w:val="left"/>
+      <w:pPr>
+        <w:ind w:left="5760" w:hanging="360"/>
+      </w:pPr>
+      <w:rPr>
+        <w:rFonts w:ascii="Courier New" w:hAnsi="Courier New" w:cs="Courier New" w:hint="default"/>
+      </w:rPr>
+    </w:lvl>
+    <w:lvl w:ilvl="8" w:tplc="0C0A0005" w:tentative="1">
+      <w:start w:val="1"/>
+      <w:numFmt w:val="bullet"/>
+      <w:lvlText w:val=""/>
+      <w:lvlJc w:val="left"/>
+      <w:pPr>
+        <w:ind w:left="6480" w:hanging="360"/>
+      </w:pPr>
+      <w:rPr>
+        <w:rFonts w:ascii="Wingdings" w:hAnsi="Wingdings" w:hint="default"/>
+      </w:rPr>
+    </w:lvl>
+  </w:abstractNum>
+  <w:abstractNum w:abstractNumId="2">
+    <w:nsid w:val="5A95592F"/>
+    <w:multiLevelType w:val="hybridMultilevel"/>
+    <w:tmpl w:val="45762E70"/>
+    <w:lvl w:ilvl="0" w:tplc="5EB849B2">
+      <w:start w:val="1"/>
+      <w:numFmt w:val="decimal"/>
+      <w:pStyle w:val="Ttulo1"/>
+      <w:lvlText w:val="%1."/>
+      <w:lvlJc w:val="left"/>
+      <w:pPr>
+        <w:ind w:left="720" w:hanging="360"/>
+      </w:pPr>
+    </w:lvl>
+    <w:lvl w:ilvl="1" w:tplc="0C0A0019" w:tentative="1">
+      <w:start w:val="1"/>
+      <w:numFmt w:val="lowerLetter"/>
+      <w:lvlText w:val="%2."/>
+      <w:lvlJc w:val="left"/>
+      <w:pPr>
+        <w:ind w:left="1440" w:hanging="360"/>
+      </w:pPr>
+    </w:lvl>
+    <w:lvl w:ilvl="2" w:tplc="0C0A001B" w:tentative="1">
+      <w:start w:val="1"/>
+      <w:numFmt w:val="lowerRoman"/>
+      <w:lvlText w:val="%3."/>
+      <w:lvlJc w:val="right"/>
+      <w:pPr>
+        <w:ind w:left="2160" w:hanging="180"/>
+      </w:pPr>
+    </w:lvl>
+    <w:lvl w:ilvl="3" w:tplc="0C0A000F" w:tentative="1">
+      <w:start w:val="1"/>
+      <w:numFmt w:val="decimal"/>
+      <w:lvlText w:val="%4."/>
+      <w:lvlJc w:val="left"/>
+      <w:pPr>
+        <w:ind w:left="2880" w:hanging="360"/>
+      </w:pPr>
+    </w:lvl>
+    <w:lvl w:ilvl="4" w:tplc="0C0A0019" w:tentative="1">
+      <w:start w:val="1"/>
+      <w:numFmt w:val="lowerLetter"/>
+      <w:lvlText w:val="%5."/>
+      <w:lvlJc w:val="left"/>
+      <w:pPr>
+        <w:ind w:left="3600" w:hanging="360"/>
+      </w:pPr>
+    </w:lvl>
+    <w:lvl w:ilvl="5" w:tplc="0C0A001B" w:tentative="1">
+      <w:start w:val="1"/>
+      <w:numFmt w:val="lowerRoman"/>
+      <w:lvlText w:val="%6."/>
+      <w:lvlJc w:val="right"/>
+      <w:pPr>
+        <w:ind w:left="4320" w:hanging="180"/>
+      </w:pPr>
+    </w:lvl>
+    <w:lvl w:ilvl="6" w:tplc="0C0A000F" w:tentative="1">
+      <w:start w:val="1"/>
+      <w:numFmt w:val="decimal"/>
+      <w:lvlText w:val="%7."/>
+      <w:lvlJc w:val="left"/>
+      <w:pPr>
+        <w:ind w:left="5040" w:hanging="360"/>
+      </w:pPr>
+    </w:lvl>
+    <w:lvl w:ilvl="7" w:tplc="0C0A0019" w:tentative="1">
+      <w:start w:val="1"/>
+      <w:numFmt w:val="lowerLetter"/>
+      <w:lvlText w:val="%8."/>
+      <w:lvlJc w:val="left"/>
+      <w:pPr>
+        <w:ind w:left="5760" w:hanging="360"/>
+      </w:pPr>
+    </w:lvl>
+    <w:lvl w:ilvl="8" w:tplc="0C0A001B" w:tentative="1">
+      <w:start w:val="1"/>
+      <w:numFmt w:val="lowerRoman"/>
+      <w:lvlText w:val="%9."/>
+      <w:lvlJc w:val="right"/>
+      <w:pPr>
+        <w:ind w:left="6480" w:hanging="180"/>
+      </w:pPr>
+    </w:lvl>
+  </w:abstractNum>
+  <w:abstractNum w:abstractNumId="3">
+    <w:nsid w:val="75EA7338"/>
+    <w:multiLevelType w:val="hybridMultilevel"/>
+    <w:tmpl w:val="F72C1866"/>
+    <w:lvl w:ilvl="0" w:tplc="0C0A0001">
+      <w:start w:val="1"/>
+      <w:numFmt w:val="bullet"/>
+      <w:lvlText w:val=""/>
+      <w:lvlJc w:val="left"/>
+      <w:pPr>
+        <w:ind w:left="720" w:hanging="360"/>
+      </w:pPr>
+      <w:rPr>
+        <w:rFonts w:ascii="Symbol" w:hAnsi="Symbol" w:hint="default"/>
+      </w:rPr>
+    </w:lvl>
+    <w:lvl w:ilvl="1" w:tplc="0C0A0003" w:tentative="1">
+      <w:start w:val="1"/>
+      <w:numFmt w:val="bullet"/>
+      <w:lvlText w:val="o"/>
+      <w:lvlJc w:val="left"/>
+      <w:pPr>
+        <w:ind w:left="1440" w:hanging="360"/>
+      </w:pPr>
+      <w:rPr>
+        <w:rFonts w:ascii="Courier New" w:hAnsi="Courier New" w:cs="Courier New" w:hint="default"/>
+      </w:rPr>
+    </w:lvl>
+    <w:lvl w:ilvl="2" w:tplc="0C0A0005" w:tentative="1">
+      <w:start w:val="1"/>
+      <w:numFmt w:val="bullet"/>
+      <w:lvlText w:val=""/>
+      <w:lvlJc w:val="left"/>
+      <w:pPr>
+        <w:ind w:left="2160" w:hanging="360"/>
+      </w:pPr>
+      <w:rPr>
+        <w:rFonts w:ascii="Wingdings" w:hAnsi="Wingdings" w:hint="default"/>
+      </w:rPr>
+    </w:lvl>
+    <w:lvl w:ilvl="3" w:tplc="0C0A0001" w:tentative="1">
+      <w:start w:val="1"/>
+      <w:numFmt w:val="bullet"/>
+      <w:lvlText w:val=""/>
+      <w:lvlJc w:val="left"/>
+      <w:pPr>
+        <w:ind w:left="2880" w:hanging="360"/>
+      </w:pPr>
+      <w:rPr>
+        <w:rFonts w:ascii="Symbol" w:hAnsi="Symbol" w:hint="default"/>
+      </w:rPr>
+    </w:lvl>
+    <w:lvl w:ilvl="4" w:tplc="0C0A0003" w:tentative="1">
+      <w:start w:val="1"/>
+      <w:numFmt w:val="bullet"/>
+      <w:lvlText w:val="o"/>
+      <w:lvlJc w:val="left"/>
+      <w:pPr>
+        <w:ind w:left="3600" w:hanging="360"/>
+      </w:pPr>
+      <w:rPr>
+        <w:rFonts w:ascii="Courier New" w:hAnsi="Courier New" w:cs="Courier New" w:hint="default"/>
+      </w:rPr>
+    </w:lvl>
+    <w:lvl w:ilvl="5" w:tplc="0C0A0005" w:tentative="1">
+      <w:start w:val="1"/>
+      <w:numFmt w:val="bullet"/>
+      <w:lvlText w:val=""/>
+      <w:lvlJc w:val="left"/>
+      <w:pPr>
+        <w:ind w:left="4320" w:hanging="360"/>
+      </w:pPr>
+      <w:rPr>
+        <w:rFonts w:ascii="Wingdings" w:hAnsi="Wingdings" w:hint="default"/>
+      </w:rPr>
+    </w:lvl>
+    <w:lvl w:ilvl="6" w:tplc="0C0A0001" w:tentative="1">
+      <w:start w:val="1"/>
+      <w:numFmt w:val="bullet"/>
+      <w:lvlText w:val=""/>
+      <w:lvlJc w:val="left"/>
+      <w:pPr>
+        <w:ind w:left="5040" w:hanging="360"/>
+      </w:pPr>
+      <w:rPr>
+        <w:rFonts w:ascii="Symbol" w:hAnsi="Symbol" w:hint="default"/>
+      </w:rPr>
+    </w:lvl>
+    <w:lvl w:ilvl="7" w:tplc="0C0A0003" w:tentative="1">
+      <w:start w:val="1"/>
+      <w:numFmt w:val="bullet"/>
+      <w:lvlText w:val="o"/>
+      <w:lvlJc w:val="left"/>
+      <w:pPr>
+        <w:ind w:left="5760" w:hanging="360"/>
+      </w:pPr>
+      <w:rPr>
+        <w:rFonts w:ascii="Courier New" w:hAnsi="Courier New" w:cs="Courier New" w:hint="default"/>
+      </w:rPr>
+    </w:lvl>
+    <w:lvl w:ilvl="8" w:tplc="0C0A0005" w:tentative="1">
+      <w:start w:val="1"/>
+      <w:numFmt w:val="bullet"/>
+      <w:lvlText w:val=""/>
+      <w:lvlJc w:val="left"/>
+      <w:pPr>
+        <w:ind w:left="6480" w:hanging="360"/>
+      </w:pPr>
+      <w:rPr>
+        <w:rFonts w:ascii="Wingdings" w:hAnsi="Wingdings" w:hint="default"/>
+      </w:rPr>
+    </w:lvl>
+  </w:abstractNum>
+  <w:num w:numId="1">
+    <w:abstractNumId w:val="2"/>
+  </w:num>
+  <w:num w:numId="2">
+    <w:abstractNumId w:val="0"/>
+  </w:num>
+  <w:num w:numId="3">
+    <w:abstractNumId w:val="3"/>
+  </w:num>
+  <w:num w:numId="4">
+    <w:abstractNumId w:val="1"/>
+  </w:num>
+</w:numbering>
 </file>
 
 <file path=word/styles.xml><?xml version="1.0" encoding="utf-8"?>
@@ -175,6 +1821,68 @@
   <w:style w:type="paragraph" w:default="1" w:styleId="Normal">
     <w:name w:val="Normal"/>
     <w:qFormat/>
+    <w:rsid w:val="002970C0"/>
+    <w:pPr>
+      <w:jc w:val="both"/>
+    </w:pPr>
+    <w:rPr>
+      <w:sz w:val="24"/>
+    </w:rPr>
+  </w:style>
+  <w:style w:type="paragraph" w:styleId="Ttulo1">
+    <w:name w:val="heading 1"/>
+    <w:basedOn w:val="Normal"/>
+    <w:next w:val="Normal"/>
+    <w:link w:val="Ttulo1Car"/>
+    <w:uiPriority w:val="9"/>
+    <w:qFormat/>
+    <w:rsid w:val="00F16D55"/>
+    <w:pPr>
+      <w:keepNext/>
+      <w:keepLines/>
+      <w:numPr>
+        <w:numId w:val="1"/>
+      </w:numPr>
+      <w:pBdr>
+        <w:top w:val="single" w:sz="4" w:space="1" w:color="365F91" w:themeColor="accent1" w:themeShade="BF"/>
+        <w:bottom w:val="single" w:sz="4" w:space="1" w:color="365F91" w:themeColor="accent1" w:themeShade="BF"/>
+      </w:pBdr>
+      <w:spacing w:before="480" w:after="240"/>
+      <w:ind w:left="360"/>
+      <w:outlineLvl w:val="0"/>
+    </w:pPr>
+    <w:rPr>
+      <w:rFonts w:asciiTheme="majorHAnsi" w:eastAsiaTheme="majorEastAsia" w:hAnsiTheme="majorHAnsi" w:cstheme="majorBidi"/>
+      <w:b/>
+      <w:bCs/>
+      <w:color w:val="365F91" w:themeColor="accent1" w:themeShade="BF"/>
+      <w:sz w:val="36"/>
+      <w:szCs w:val="28"/>
+    </w:rPr>
+  </w:style>
+  <w:style w:type="paragraph" w:styleId="Ttulo2">
+    <w:name w:val="heading 2"/>
+    <w:basedOn w:val="Normal"/>
+    <w:next w:val="Normal"/>
+    <w:link w:val="Ttulo2Car"/>
+    <w:uiPriority w:val="9"/>
+    <w:unhideWhenUsed/>
+    <w:qFormat/>
+    <w:rsid w:val="002970C0"/>
+    <w:pPr>
+      <w:keepNext/>
+      <w:keepLines/>
+      <w:spacing w:before="200" w:after="120"/>
+      <w:outlineLvl w:val="1"/>
+    </w:pPr>
+    <w:rPr>
+      <w:rFonts w:asciiTheme="majorHAnsi" w:eastAsiaTheme="majorEastAsia" w:hAnsiTheme="majorHAnsi" w:cstheme="majorBidi"/>
+      <w:b/>
+      <w:bCs/>
+      <w:color w:val="4F81BD" w:themeColor="accent1"/>
+      <w:sz w:val="32"/>
+      <w:szCs w:val="26"/>
+    </w:rPr>
   </w:style>
   <w:style w:type="character" w:default="1" w:styleId="Fuentedeprrafopredeter">
     <w:name w:val="Default Paragraph Font"/>
@@ -202,6 +1910,149 @@
     <w:uiPriority w:val="99"/>
     <w:semiHidden/>
     <w:unhideWhenUsed/>
+  </w:style>
+  <w:style w:type="paragraph" w:styleId="Sinespaciado">
+    <w:name w:val="No Spacing"/>
+    <w:link w:val="SinespaciadoCar"/>
+    <w:uiPriority w:val="1"/>
+    <w:qFormat/>
+    <w:rsid w:val="00C92F81"/>
+    <w:pPr>
+      <w:spacing w:after="0" w:line="240" w:lineRule="auto"/>
+    </w:pPr>
+    <w:rPr>
+      <w:rFonts w:eastAsiaTheme="minorEastAsia"/>
+      <w:lang w:eastAsia="es-ES"/>
+    </w:rPr>
+  </w:style>
+  <w:style w:type="character" w:customStyle="1" w:styleId="SinespaciadoCar">
+    <w:name w:val="Sin espaciado Car"/>
+    <w:basedOn w:val="Fuentedeprrafopredeter"/>
+    <w:link w:val="Sinespaciado"/>
+    <w:uiPriority w:val="1"/>
+    <w:rsid w:val="00C92F81"/>
+    <w:rPr>
+      <w:rFonts w:eastAsiaTheme="minorEastAsia"/>
+      <w:lang w:eastAsia="es-ES"/>
+    </w:rPr>
+  </w:style>
+  <w:style w:type="paragraph" w:styleId="Textodeglobo">
+    <w:name w:val="Balloon Text"/>
+    <w:basedOn w:val="Normal"/>
+    <w:link w:val="TextodegloboCar"/>
+    <w:uiPriority w:val="99"/>
+    <w:semiHidden/>
+    <w:unhideWhenUsed/>
+    <w:rsid w:val="00C92F81"/>
+    <w:pPr>
+      <w:spacing w:after="0" w:line="240" w:lineRule="auto"/>
+    </w:pPr>
+    <w:rPr>
+      <w:rFonts w:ascii="Tahoma" w:hAnsi="Tahoma" w:cs="Tahoma"/>
+      <w:sz w:val="16"/>
+      <w:szCs w:val="16"/>
+    </w:rPr>
+  </w:style>
+  <w:style w:type="character" w:customStyle="1" w:styleId="TextodegloboCar">
+    <w:name w:val="Texto de globo Car"/>
+    <w:basedOn w:val="Fuentedeprrafopredeter"/>
+    <w:link w:val="Textodeglobo"/>
+    <w:uiPriority w:val="99"/>
+    <w:semiHidden/>
+    <w:rsid w:val="00C92F81"/>
+    <w:rPr>
+      <w:rFonts w:ascii="Tahoma" w:hAnsi="Tahoma" w:cs="Tahoma"/>
+      <w:sz w:val="16"/>
+      <w:szCs w:val="16"/>
+    </w:rPr>
+  </w:style>
+  <w:style w:type="character" w:customStyle="1" w:styleId="Ttulo1Car">
+    <w:name w:val="Título 1 Car"/>
+    <w:basedOn w:val="Fuentedeprrafopredeter"/>
+    <w:link w:val="Ttulo1"/>
+    <w:uiPriority w:val="9"/>
+    <w:rsid w:val="00F16D55"/>
+    <w:rPr>
+      <w:rFonts w:asciiTheme="majorHAnsi" w:eastAsiaTheme="majorEastAsia" w:hAnsiTheme="majorHAnsi" w:cstheme="majorBidi"/>
+      <w:b/>
+      <w:bCs/>
+      <w:color w:val="365F91" w:themeColor="accent1" w:themeShade="BF"/>
+      <w:sz w:val="36"/>
+      <w:szCs w:val="28"/>
+    </w:rPr>
+  </w:style>
+  <w:style w:type="paragraph" w:styleId="TtulodeTDC">
+    <w:name w:val="TOC Heading"/>
+    <w:basedOn w:val="Ttulo1"/>
+    <w:next w:val="Normal"/>
+    <w:uiPriority w:val="39"/>
+    <w:semiHidden/>
+    <w:unhideWhenUsed/>
+    <w:qFormat/>
+    <w:rsid w:val="00F16D55"/>
+    <w:pPr>
+      <w:outlineLvl w:val="9"/>
+    </w:pPr>
+    <w:rPr>
+      <w:lang w:eastAsia="es-ES"/>
+    </w:rPr>
+  </w:style>
+  <w:style w:type="paragraph" w:styleId="TDC1">
+    <w:name w:val="toc 1"/>
+    <w:basedOn w:val="Normal"/>
+    <w:next w:val="Normal"/>
+    <w:autoRedefine/>
+    <w:uiPriority w:val="39"/>
+    <w:unhideWhenUsed/>
+    <w:rsid w:val="00F16D55"/>
+    <w:pPr>
+      <w:tabs>
+        <w:tab w:val="left" w:pos="440"/>
+        <w:tab w:val="right" w:leader="dot" w:pos="8494"/>
+      </w:tabs>
+      <w:spacing w:after="100"/>
+    </w:pPr>
+    <w:rPr>
+      <w:b/>
+      <w:noProof/>
+    </w:rPr>
+  </w:style>
+  <w:style w:type="character" w:styleId="Hipervnculo">
+    <w:name w:val="Hyperlink"/>
+    <w:basedOn w:val="Fuentedeprrafopredeter"/>
+    <w:uiPriority w:val="99"/>
+    <w:unhideWhenUsed/>
+    <w:rsid w:val="00F16D55"/>
+    <w:rPr>
+      <w:color w:val="0000FF" w:themeColor="hyperlink"/>
+      <w:u w:val="single"/>
+    </w:rPr>
+  </w:style>
+  <w:style w:type="character" w:customStyle="1" w:styleId="Ttulo2Car">
+    <w:name w:val="Título 2 Car"/>
+    <w:basedOn w:val="Fuentedeprrafopredeter"/>
+    <w:link w:val="Ttulo2"/>
+    <w:uiPriority w:val="9"/>
+    <w:rsid w:val="002970C0"/>
+    <w:rPr>
+      <w:rFonts w:asciiTheme="majorHAnsi" w:eastAsiaTheme="majorEastAsia" w:hAnsiTheme="majorHAnsi" w:cstheme="majorBidi"/>
+      <w:b/>
+      <w:bCs/>
+      <w:color w:val="4F81BD" w:themeColor="accent1"/>
+      <w:sz w:val="32"/>
+      <w:szCs w:val="26"/>
+    </w:rPr>
+  </w:style>
+  <w:style w:type="paragraph" w:styleId="Prrafodelista">
+    <w:name w:val="List Paragraph"/>
+    <w:basedOn w:val="Normal"/>
+    <w:uiPriority w:val="34"/>
+    <w:qFormat/>
+    <w:rsid w:val="001F1346"/>
+    <w:pPr>
+      <w:ind w:left="720"/>
+      <w:contextualSpacing/>
+    </w:pPr>
   </w:style>
 </w:styles>
 </file>
@@ -365,6 +2216,68 @@
   <w:style w:type="paragraph" w:default="1" w:styleId="Normal">
     <w:name w:val="Normal"/>
     <w:qFormat/>
+    <w:rsid w:val="002970C0"/>
+    <w:pPr>
+      <w:jc w:val="both"/>
+    </w:pPr>
+    <w:rPr>
+      <w:sz w:val="24"/>
+    </w:rPr>
+  </w:style>
+  <w:style w:type="paragraph" w:styleId="Ttulo1">
+    <w:name w:val="heading 1"/>
+    <w:basedOn w:val="Normal"/>
+    <w:next w:val="Normal"/>
+    <w:link w:val="Ttulo1Car"/>
+    <w:uiPriority w:val="9"/>
+    <w:qFormat/>
+    <w:rsid w:val="00F16D55"/>
+    <w:pPr>
+      <w:keepNext/>
+      <w:keepLines/>
+      <w:numPr>
+        <w:numId w:val="1"/>
+      </w:numPr>
+      <w:pBdr>
+        <w:top w:val="single" w:sz="4" w:space="1" w:color="365F91" w:themeColor="accent1" w:themeShade="BF"/>
+        <w:bottom w:val="single" w:sz="4" w:space="1" w:color="365F91" w:themeColor="accent1" w:themeShade="BF"/>
+      </w:pBdr>
+      <w:spacing w:before="480" w:after="240"/>
+      <w:ind w:left="360"/>
+      <w:outlineLvl w:val="0"/>
+    </w:pPr>
+    <w:rPr>
+      <w:rFonts w:asciiTheme="majorHAnsi" w:eastAsiaTheme="majorEastAsia" w:hAnsiTheme="majorHAnsi" w:cstheme="majorBidi"/>
+      <w:b/>
+      <w:bCs/>
+      <w:color w:val="365F91" w:themeColor="accent1" w:themeShade="BF"/>
+      <w:sz w:val="36"/>
+      <w:szCs w:val="28"/>
+    </w:rPr>
+  </w:style>
+  <w:style w:type="paragraph" w:styleId="Ttulo2">
+    <w:name w:val="heading 2"/>
+    <w:basedOn w:val="Normal"/>
+    <w:next w:val="Normal"/>
+    <w:link w:val="Ttulo2Car"/>
+    <w:uiPriority w:val="9"/>
+    <w:unhideWhenUsed/>
+    <w:qFormat/>
+    <w:rsid w:val="002970C0"/>
+    <w:pPr>
+      <w:keepNext/>
+      <w:keepLines/>
+      <w:spacing w:before="200" w:after="120"/>
+      <w:outlineLvl w:val="1"/>
+    </w:pPr>
+    <w:rPr>
+      <w:rFonts w:asciiTheme="majorHAnsi" w:eastAsiaTheme="majorEastAsia" w:hAnsiTheme="majorHAnsi" w:cstheme="majorBidi"/>
+      <w:b/>
+      <w:bCs/>
+      <w:color w:val="4F81BD" w:themeColor="accent1"/>
+      <w:sz w:val="32"/>
+      <w:szCs w:val="26"/>
+    </w:rPr>
   </w:style>
   <w:style w:type="character" w:default="1" w:styleId="Fuentedeprrafopredeter">
     <w:name w:val="Default Paragraph Font"/>
@@ -393,7 +2306,790 @@
     <w:semiHidden/>
     <w:unhideWhenUsed/>
   </w:style>
+  <w:style w:type="paragraph" w:styleId="Sinespaciado">
+    <w:name w:val="No Spacing"/>
+    <w:link w:val="SinespaciadoCar"/>
+    <w:uiPriority w:val="1"/>
+    <w:qFormat/>
+    <w:rsid w:val="00C92F81"/>
+    <w:pPr>
+      <w:spacing w:after="0" w:line="240" w:lineRule="auto"/>
+    </w:pPr>
+    <w:rPr>
+      <w:rFonts w:eastAsiaTheme="minorEastAsia"/>
+      <w:lang w:eastAsia="es-ES"/>
+    </w:rPr>
+  </w:style>
+  <w:style w:type="character" w:customStyle="1" w:styleId="SinespaciadoCar">
+    <w:name w:val="Sin espaciado Car"/>
+    <w:basedOn w:val="Fuentedeprrafopredeter"/>
+    <w:link w:val="Sinespaciado"/>
+    <w:uiPriority w:val="1"/>
+    <w:rsid w:val="00C92F81"/>
+    <w:rPr>
+      <w:rFonts w:eastAsiaTheme="minorEastAsia"/>
+      <w:lang w:eastAsia="es-ES"/>
+    </w:rPr>
+  </w:style>
+  <w:style w:type="paragraph" w:styleId="Textodeglobo">
+    <w:name w:val="Balloon Text"/>
+    <w:basedOn w:val="Normal"/>
+    <w:link w:val="TextodegloboCar"/>
+    <w:uiPriority w:val="99"/>
+    <w:semiHidden/>
+    <w:unhideWhenUsed/>
+    <w:rsid w:val="00C92F81"/>
+    <w:pPr>
+      <w:spacing w:after="0" w:line="240" w:lineRule="auto"/>
+    </w:pPr>
+    <w:rPr>
+      <w:rFonts w:ascii="Tahoma" w:hAnsi="Tahoma" w:cs="Tahoma"/>
+      <w:sz w:val="16"/>
+      <w:szCs w:val="16"/>
+    </w:rPr>
+  </w:style>
+  <w:style w:type="character" w:customStyle="1" w:styleId="TextodegloboCar">
+    <w:name w:val="Texto de globo Car"/>
+    <w:basedOn w:val="Fuentedeprrafopredeter"/>
+    <w:link w:val="Textodeglobo"/>
+    <w:uiPriority w:val="99"/>
+    <w:semiHidden/>
+    <w:rsid w:val="00C92F81"/>
+    <w:rPr>
+      <w:rFonts w:ascii="Tahoma" w:hAnsi="Tahoma" w:cs="Tahoma"/>
+      <w:sz w:val="16"/>
+      <w:szCs w:val="16"/>
+    </w:rPr>
+  </w:style>
+  <w:style w:type="character" w:customStyle="1" w:styleId="Ttulo1Car">
+    <w:name w:val="Título 1 Car"/>
+    <w:basedOn w:val="Fuentedeprrafopredeter"/>
+    <w:link w:val="Ttulo1"/>
+    <w:uiPriority w:val="9"/>
+    <w:rsid w:val="00F16D55"/>
+    <w:rPr>
+      <w:rFonts w:asciiTheme="majorHAnsi" w:eastAsiaTheme="majorEastAsia" w:hAnsiTheme="majorHAnsi" w:cstheme="majorBidi"/>
+      <w:b/>
+      <w:bCs/>
+      <w:color w:val="365F91" w:themeColor="accent1" w:themeShade="BF"/>
+      <w:sz w:val="36"/>
+      <w:szCs w:val="28"/>
+    </w:rPr>
+  </w:style>
+  <w:style w:type="paragraph" w:styleId="TtulodeTDC">
+    <w:name w:val="TOC Heading"/>
+    <w:basedOn w:val="Ttulo1"/>
+    <w:next w:val="Normal"/>
+    <w:uiPriority w:val="39"/>
+    <w:semiHidden/>
+    <w:unhideWhenUsed/>
+    <w:qFormat/>
+    <w:rsid w:val="00F16D55"/>
+    <w:pPr>
+      <w:outlineLvl w:val="9"/>
+    </w:pPr>
+    <w:rPr>
+      <w:lang w:eastAsia="es-ES"/>
+    </w:rPr>
+  </w:style>
+  <w:style w:type="paragraph" w:styleId="TDC1">
+    <w:name w:val="toc 1"/>
+    <w:basedOn w:val="Normal"/>
+    <w:next w:val="Normal"/>
+    <w:autoRedefine/>
+    <w:uiPriority w:val="39"/>
+    <w:unhideWhenUsed/>
+    <w:rsid w:val="00F16D55"/>
+    <w:pPr>
+      <w:tabs>
+        <w:tab w:val="left" w:pos="440"/>
+        <w:tab w:val="right" w:leader="dot" w:pos="8494"/>
+      </w:tabs>
+      <w:spacing w:after="100"/>
+    </w:pPr>
+    <w:rPr>
+      <w:b/>
+      <w:noProof/>
+    </w:rPr>
+  </w:style>
+  <w:style w:type="character" w:styleId="Hipervnculo">
+    <w:name w:val="Hyperlink"/>
+    <w:basedOn w:val="Fuentedeprrafopredeter"/>
+    <w:uiPriority w:val="99"/>
+    <w:unhideWhenUsed/>
+    <w:rsid w:val="00F16D55"/>
+    <w:rPr>
+      <w:color w:val="0000FF" w:themeColor="hyperlink"/>
+      <w:u w:val="single"/>
+    </w:rPr>
+  </w:style>
+  <w:style w:type="character" w:customStyle="1" w:styleId="Ttulo2Car">
+    <w:name w:val="Título 2 Car"/>
+    <w:basedOn w:val="Fuentedeprrafopredeter"/>
+    <w:link w:val="Ttulo2"/>
+    <w:uiPriority w:val="9"/>
+    <w:rsid w:val="002970C0"/>
+    <w:rPr>
+      <w:rFonts w:asciiTheme="majorHAnsi" w:eastAsiaTheme="majorEastAsia" w:hAnsiTheme="majorHAnsi" w:cstheme="majorBidi"/>
+      <w:b/>
+      <w:bCs/>
+      <w:color w:val="4F81BD" w:themeColor="accent1"/>
+      <w:sz w:val="32"/>
+      <w:szCs w:val="26"/>
+    </w:rPr>
+  </w:style>
+  <w:style w:type="paragraph" w:styleId="Prrafodelista">
+    <w:name w:val="List Paragraph"/>
+    <w:basedOn w:val="Normal"/>
+    <w:uiPriority w:val="34"/>
+    <w:qFormat/>
+    <w:rsid w:val="001F1346"/>
+    <w:pPr>
+      <w:ind w:left="720"/>
+      <w:contextualSpacing/>
+    </w:pPr>
+  </w:style>
 </w:styles>
+</file>
+
+<file path=word/glossary/document.xml><?xml version="1.0" encoding="utf-8"?>
+<w:glossaryDocument xmlns:wpc="http://schemas.microsoft.com/office/word/2010/wordprocessingCanvas" xmlns:mc="http://schemas.openxmlformats.org/markup-compatibility/2006" xmlns:o="urn:schemas-microsoft-com:office:office" xmlns:r="http://schemas.openxmlformats.org/officeDocument/2006/relationships" xmlns:m="http://schemas.openxmlformats.org/officeDocument/2006/math" xmlns:v="urn:schemas-microsoft-com:vml" xmlns:wp14="http://schemas.microsoft.com/office/word/2010/wordprocessingDrawing" xmlns:wp="http://schemas.openxmlformats.org/drawingml/2006/wordprocessingDrawing" xmlns:w10="urn:schemas-microsoft-com:office:word" xmlns:w="http://schemas.openxmlformats.org/wordprocessingml/2006/main" xmlns:w14="http://schemas.microsoft.com/office/word/2010/wordml" xmlns:wpg="http://schemas.microsoft.com/office/word/2010/wordprocessingGroup" xmlns:wpi="http://schemas.microsoft.com/office/word/2010/wordprocessingInk" xmlns:wne="http://schemas.microsoft.com/office/word/2006/wordml" xmlns:wps="http://schemas.microsoft.com/office/word/2010/wordprocessingShape" mc:Ignorable="w14 wp14">
+  <w:docParts>
+    <w:docPart>
+      <w:docPartPr>
+        <w:name w:val="06756BE968C04C8282D9C222099FF8EC"/>
+        <w:category>
+          <w:name w:val="General"/>
+          <w:gallery w:val="placeholder"/>
+        </w:category>
+        <w:types>
+          <w:type w:val="bbPlcHdr"/>
+        </w:types>
+        <w:behaviors>
+          <w:behavior w:val="content"/>
+        </w:behaviors>
+        <w:guid w:val="{7786BA78-325D-472A-82C8-0AE11E32FFFC}"/>
+      </w:docPartPr>
+      <w:docPartBody>
+        <w:p>
+          <w:pPr>
+            <w:pStyle w:val="06756BE968C04C8282D9C222099FF8EC"/>
+          </w:pPr>
+          <w:r>
+            <w:rPr>
+              <w:rFonts w:asciiTheme="majorHAnsi" w:eastAsiaTheme="majorEastAsia" w:hAnsiTheme="majorHAnsi" w:cstheme="majorBidi"/>
+              <w:sz w:val="72"/>
+              <w:szCs w:val="72"/>
+            </w:rPr>
+            <w:t>[Escriba el título del documento]</w:t>
+          </w:r>
+        </w:p>
+      </w:docPartBody>
+    </w:docPart>
+    <w:docPart>
+      <w:docPartPr>
+        <w:name w:val="D17F914ADCE04C518C7CE4B9964147E0"/>
+        <w:category>
+          <w:name w:val="General"/>
+          <w:gallery w:val="placeholder"/>
+        </w:category>
+        <w:types>
+          <w:type w:val="bbPlcHdr"/>
+        </w:types>
+        <w:behaviors>
+          <w:behavior w:val="content"/>
+        </w:behaviors>
+        <w:guid w:val="{F90BF5A7-1471-44E9-AF0E-51D990621B1E}"/>
+      </w:docPartPr>
+      <w:docPartBody>
+        <w:p>
+          <w:pPr>
+            <w:pStyle w:val="D17F914ADCE04C518C7CE4B9964147E0"/>
+          </w:pPr>
+          <w:r>
+            <w:rPr>
+              <w:rFonts w:asciiTheme="majorHAnsi" w:eastAsiaTheme="majorEastAsia" w:hAnsiTheme="majorHAnsi" w:cstheme="majorBidi"/>
+              <w:sz w:val="36"/>
+              <w:szCs w:val="36"/>
+            </w:rPr>
+            <w:t>[Escriba el subtítulo del documento]</w:t>
+          </w:r>
+        </w:p>
+      </w:docPartBody>
+    </w:docPart>
+    <w:docPart>
+      <w:docPartPr>
+        <w:name w:val="7253ED81F52D492E9D9F254B79FD9ABD"/>
+        <w:category>
+          <w:name w:val="General"/>
+          <w:gallery w:val="placeholder"/>
+        </w:category>
+        <w:types>
+          <w:type w:val="bbPlcHdr"/>
+        </w:types>
+        <w:behaviors>
+          <w:behavior w:val="content"/>
+        </w:behaviors>
+        <w:guid w:val="{E25C33F2-9321-44F3-80B7-13A6C2307271}"/>
+      </w:docPartPr>
+      <w:docPartBody>
+        <w:p>
+          <w:pPr>
+            <w:pStyle w:val="7253ED81F52D492E9D9F254B79FD9ABD"/>
+          </w:pPr>
+          <w:r>
+            <w:t>[Seleccione la fecha]</w:t>
+          </w:r>
+        </w:p>
+      </w:docPartBody>
+    </w:docPart>
+    <w:docPart>
+      <w:docPartPr>
+        <w:name w:val="D4394BF3B30641909DB4196F658AD944"/>
+        <w:category>
+          <w:name w:val="General"/>
+          <w:gallery w:val="placeholder"/>
+        </w:category>
+        <w:types>
+          <w:type w:val="bbPlcHdr"/>
+        </w:types>
+        <w:behaviors>
+          <w:behavior w:val="content"/>
+        </w:behaviors>
+        <w:guid w:val="{D2B91B43-AE3C-4F92-B7CB-15A96D94E4D4}"/>
+      </w:docPartPr>
+      <w:docPartBody>
+        <w:p>
+          <w:pPr>
+            <w:pStyle w:val="D4394BF3B30641909DB4196F658AD944"/>
+          </w:pPr>
+          <w:r>
+            <w:t>[Escriba el nombre de la compañía]</w:t>
+          </w:r>
+        </w:p>
+      </w:docPartBody>
+    </w:docPart>
+  </w:docParts>
+</w:glossaryDocument>
+</file>
+
+<file path=word/glossary/fontTable.xml><?xml version="1.0" encoding="utf-8"?>
+<w:fonts xmlns:mc="http://schemas.openxmlformats.org/markup-compatibility/2006" xmlns:r="http://schemas.openxmlformats.org/officeDocument/2006/relationships" xmlns:w="http://schemas.openxmlformats.org/wordprocessingml/2006/main" xmlns:w14="http://schemas.microsoft.com/office/word/2010/wordml" mc:Ignorable="w14">
+  <w:font w:name="Times New Roman">
+    <w:panose1 w:val="02020603050405020304"/>
+    <w:charset w:val="00"/>
+    <w:family w:val="roman"/>
+    <w:pitch w:val="variable"/>
+    <w:sig w:usb0="E0002AFF" w:usb1="C0007841" w:usb2="00000009" w:usb3="00000000" w:csb0="000001FF" w:csb1="00000000"/>
+  </w:font>
+  <w:font w:name="Symbol">
+    <w:panose1 w:val="05050102010706020507"/>
+    <w:charset w:val="02"/>
+    <w:family w:val="roman"/>
+    <w:pitch w:val="variable"/>
+    <w:sig w:usb0="00000000" w:usb1="10000000" w:usb2="00000000" w:usb3="00000000" w:csb0="80000000" w:csb1="00000000"/>
+  </w:font>
+  <w:font w:name="Courier New">
+    <w:panose1 w:val="02070309020205020404"/>
+    <w:charset w:val="00"/>
+    <w:family w:val="modern"/>
+    <w:pitch w:val="fixed"/>
+    <w:sig w:usb0="E0002AFF" w:usb1="C0007843" w:usb2="00000009" w:usb3="00000000" w:csb0="000001FF" w:csb1="00000000"/>
+  </w:font>
+  <w:font w:name="Wingdings">
+    <w:panose1 w:val="05000000000000000000"/>
+    <w:charset w:val="02"/>
+    <w:family w:val="auto"/>
+    <w:pitch w:val="variable"/>
+    <w:sig w:usb0="00000000" w:usb1="10000000" w:usb2="00000000" w:usb3="00000000" w:csb0="80000000" w:csb1="00000000"/>
+  </w:font>
+  <w:font w:name="Calibri">
+    <w:panose1 w:val="020F0502020204030204"/>
+    <w:charset w:val="00"/>
+    <w:family w:val="swiss"/>
+    <w:pitch w:val="variable"/>
+    <w:sig w:usb0="E00002FF" w:usb1="4000ACFF" w:usb2="00000001" w:usb3="00000000" w:csb0="0000019F" w:csb1="00000000"/>
+  </w:font>
+  <w:font w:name="Cambria">
+    <w:panose1 w:val="02040503050406030204"/>
+    <w:charset w:val="00"/>
+    <w:family w:val="roman"/>
+    <w:pitch w:val="variable"/>
+    <w:sig w:usb0="E00002FF" w:usb1="400004FF" w:usb2="00000000" w:usb3="00000000" w:csb0="0000019F" w:csb1="00000000"/>
+  </w:font>
+  <w:font w:name="Tahoma">
+    <w:panose1 w:val="020B0604030504040204"/>
+    <w:charset w:val="00"/>
+    <w:family w:val="swiss"/>
+    <w:pitch w:val="variable"/>
+    <w:sig w:usb0="E1002EFF" w:usb1="C000605B" w:usb2="00000029" w:usb3="00000000" w:csb0="000101FF" w:csb1="00000000"/>
+  </w:font>
+</w:fonts>
+</file>
+
+<file path=word/glossary/settings.xml><?xml version="1.0" encoding="utf-8"?>
+<w:settings xmlns:mc="http://schemas.openxmlformats.org/markup-compatibility/2006" xmlns:o="urn:schemas-microsoft-com:office:office" xmlns:r="http://schemas.openxmlformats.org/officeDocument/2006/relationships" xmlns:m="http://schemas.openxmlformats.org/officeDocument/2006/math" xmlns:v="urn:schemas-microsoft-com:vml" xmlns:w10="urn:schemas-microsoft-com:office:word" xmlns:w="http://schemas.openxmlformats.org/wordprocessingml/2006/main" xmlns:w14="http://schemas.microsoft.com/office/word/2010/wordml" xmlns:sl="http://schemas.openxmlformats.org/schemaLibrary/2006/main" mc:Ignorable="w14">
+  <w:view w:val="normal"/>
+  <w:defaultTabStop w:val="708"/>
+  <w:hyphenationZone w:val="425"/>
+  <w:characterSpacingControl w:val="doNotCompress"/>
+  <w:compat>
+    <w:useFELayout/>
+    <w:compatSetting w:name="compatibilityMode" w:uri="http://schemas.microsoft.com/office/word" w:val="14"/>
+    <w:compatSetting w:name="overrideTableStyleFontSizeAndJustification" w:uri="http://schemas.microsoft.com/office/word" w:val="1"/>
+    <w:compatSetting w:name="enableOpenTypeFeatures" w:uri="http://schemas.microsoft.com/office/word" w:val="1"/>
+    <w:compatSetting w:name="doNotFlipMirrorIndents" w:uri="http://schemas.microsoft.com/office/word" w:val="1"/>
+  </w:compat>
+  <w:rsids>
+    <w:rsidRoot w:val="00042377"/>
+    <w:rsid w:val="00042377"/>
+    <w:rsid w:val="006D0118"/>
+  </w:rsids>
+  <m:mathPr>
+    <m:mathFont m:val="Cambria Math"/>
+    <m:brkBin m:val="before"/>
+    <m:brkBinSub m:val="--"/>
+    <m:smallFrac m:val="0"/>
+    <m:dispDef/>
+    <m:lMargin m:val="0"/>
+    <m:rMargin m:val="0"/>
+    <m:defJc m:val="centerGroup"/>
+    <m:wrapIndent m:val="1440"/>
+    <m:intLim m:val="subSup"/>
+    <m:naryLim m:val="undOvr"/>
+  </m:mathPr>
+  <w:themeFontLang w:val="es-ES"/>
+  <w:clrSchemeMapping w:bg1="light1" w:t1="dark1" w:bg2="light2" w:t2="dark2" w:accent1="accent1" w:accent2="accent2" w:accent3="accent3" w:accent4="accent4" w:accent5="accent5" w:accent6="accent6" w:hyperlink="hyperlink" w:followedHyperlink="followedHyperlink"/>
+  <w:decimalSymbol w:val=","/>
+  <w:listSeparator w:val=";"/>
+</w:settings>
+</file>
+
+<file path=word/glossary/styles.xml><?xml version="1.0" encoding="utf-8"?>
+<w:styles xmlns:mc="http://schemas.openxmlformats.org/markup-compatibility/2006" xmlns:r="http://schemas.openxmlformats.org/officeDocument/2006/relationships" xmlns:w="http://schemas.openxmlformats.org/wordprocessingml/2006/main" xmlns:w14="http://schemas.microsoft.com/office/word/2010/wordml" mc:Ignorable="w14">
+  <w:docDefaults>
+    <w:rPrDefault>
+      <w:rPr>
+        <w:rFonts w:asciiTheme="minorHAnsi" w:eastAsiaTheme="minorEastAsia" w:hAnsiTheme="minorHAnsi" w:cstheme="minorBidi"/>
+        <w:sz w:val="22"/>
+        <w:szCs w:val="22"/>
+        <w:lang w:val="es-ES" w:eastAsia="es-ES" w:bidi="ar-SA"/>
+      </w:rPr>
+    </w:rPrDefault>
+    <w:pPrDefault>
+      <w:pPr>
+        <w:spacing w:after="200" w:line="276" w:lineRule="auto"/>
+      </w:pPr>
+    </w:pPrDefault>
+  </w:docDefaults>
+  <w:latentStyles w:defLockedState="0" w:defUIPriority="99" w:defSemiHidden="1" w:defUnhideWhenUsed="1" w:defQFormat="0" w:count="267">
+    <w:lsdException w:name="Normal" w:semiHidden="0" w:uiPriority="0" w:unhideWhenUsed="0" w:qFormat="1"/>
+    <w:lsdException w:name="heading 1" w:semiHidden="0" w:uiPriority="9" w:unhideWhenUsed="0" w:qFormat="1"/>
+    <w:lsdException w:name="heading 2" w:uiPriority="9" w:qFormat="1"/>
+    <w:lsdException w:name="heading 3" w:uiPriority="9" w:qFormat="1"/>
+    <w:lsdException w:name="heading 4" w:uiPriority="9" w:qFormat="1"/>
+    <w:lsdException w:name="heading 5" w:uiPriority="9" w:qFormat="1"/>
+    <w:lsdException w:name="heading 6" w:uiPriority="9" w:qFormat="1"/>
+    <w:lsdException w:name="heading 7" w:uiPriority="9" w:qFormat="1"/>
+    <w:lsdException w:name="heading 8" w:uiPriority="9" w:qFormat="1"/>
+    <w:lsdException w:name="heading 9" w:uiPriority="9" w:qFormat="1"/>
+    <w:lsdException w:name="toc 1" w:uiPriority="39"/>
+    <w:lsdException w:name="toc 2" w:uiPriority="39"/>
+    <w:lsdException w:name="toc 3" w:uiPriority="39"/>
+    <w:lsdException w:name="toc 4" w:uiPriority="39"/>
+    <w:lsdException w:name="toc 5" w:uiPriority="39"/>
+    <w:lsdException w:name="toc 6" w:uiPriority="39"/>
+    <w:lsdException w:name="toc 7" w:uiPriority="39"/>
+    <w:lsdException w:name="toc 8" w:uiPriority="39"/>
+    <w:lsdException w:name="toc 9" w:uiPriority="39"/>
+    <w:lsdException w:name="caption" w:uiPriority="35" w:qFormat="1"/>
+    <w:lsdException w:name="Title" w:semiHidden="0" w:uiPriority="10" w:unhideWhenUsed="0" w:qFormat="1"/>
+    <w:lsdException w:name="Default Paragraph Font" w:uiPriority="1"/>
+    <w:lsdException w:name="Subtitle" w:semiHidden="0" w:uiPriority="11" w:unhideWhenUsed="0" w:qFormat="1"/>
+    <w:lsdException w:name="Strong" w:semiHidden="0" w:uiPriority="22" w:unhideWhenUsed="0" w:qFormat="1"/>
+    <w:lsdException w:name="Emphasis" w:semiHidden="0" w:uiPriority="20" w:unhideWhenUsed="0" w:qFormat="1"/>
+    <w:lsdException w:name="Table Grid" w:semiHidden="0" w:uiPriority="59" w:unhideWhenUsed="0"/>
+    <w:lsdException w:name="Placeholder Text" w:unhideWhenUsed="0"/>
+    <w:lsdException w:name="No Spacing" w:semiHidden="0" w:uiPriority="1" w:unhideWhenUsed="0" w:qFormat="1"/>
+    <w:lsdException w:name="Light Shading" w:semiHidden="0" w:uiPriority="60" w:unhideWhenUsed="0"/>
+    <w:lsdException w:name="Light List" w:semiHidden="0" w:uiPriority="61" w:unhideWhenUsed="0"/>
+    <w:lsdException w:name="Light Grid" w:semiHidden="0" w:uiPriority="62" w:unhideWhenUsed="0"/>
+    <w:lsdException w:name="Medium Shading 1" w:semiHidden="0" w:uiPriority="63" w:unhideWhenUsed="0"/>
+    <w:lsdException w:name="Medium Shading 2" w:semiHidden="0" w:uiPriority="64" w:unhideWhenUsed="0"/>
+    <w:lsdException w:name="Medium List 1" w:semiHidden="0" w:uiPriority="65" w:unhideWhenUsed="0"/>
+    <w:lsdException w:name="Medium List 2" w:semiHidden="0" w:uiPriority="66" w:unhideWhenUsed="0"/>
+    <w:lsdException w:name="Medium Grid 1" w:semiHidden="0" w:uiPriority="67" w:unhideWhenUsed="0"/>
+    <w:lsdException w:name="Medium Grid 2" w:semiHidden="0" w:uiPriority="68" w:unhideWhenUsed="0"/>
+    <w:lsdException w:name="Medium Grid 3" w:semiHidden="0" w:uiPriority="69" w:unhideWhenUsed="0"/>
+    <w:lsdException w:name="Dark List" w:semiHidden="0" w:uiPriority="70" w:unhideWhenUsed="0"/>
+    <w:lsdException w:name="Colorful Shading" w:semiHidden="0" w:uiPriority="71" w:unhideWhenUsed="0"/>
+    <w:lsdException w:name="Colorful List" w:semiHidden="0" w:uiPriority="72" w:unhideWhenUsed="0"/>
+    <w:lsdException w:name="Colorful Grid" w:semiHidden="0" w:uiPriority="73" w:unhideWhenUsed="0"/>
+    <w:lsdException w:name="Light Shading Accent 1" w:semiHidden="0" w:uiPriority="60" w:unhideWhenUsed="0"/>
+    <w:lsdException w:name="Light List Accent 1" w:semiHidden="0" w:uiPriority="61" w:unhideWhenUsed="0"/>
+    <w:lsdException w:name="Light Grid Accent 1" w:semiHidden="0" w:uiPriority="62" w:unhideWhenUsed="0"/>
+    <w:lsdException w:name="Medium Shading 1 Accent 1" w:semiHidden="0" w:uiPriority="63" w:unhideWhenUsed="0"/>
+    <w:lsdException w:name="Medium Shading 2 Accent 1" w:semiHidden="0" w:uiPriority="64" w:unhideWhenUsed="0"/>
+    <w:lsdException w:name="Medium List 1 Accent 1" w:semiHidden="0" w:uiPriority="65" w:unhideWhenUsed="0"/>
+    <w:lsdException w:name="Revision" w:unhideWhenUsed="0"/>
+    <w:lsdException w:name="List Paragraph" w:semiHidden="0" w:uiPriority="34" w:unhideWhenUsed="0" w:qFormat="1"/>
+    <w:lsdException w:name="Quote" w:semiHidden="0" w:uiPriority="29" w:unhideWhenUsed="0" w:qFormat="1"/>
+    <w:lsdException w:name="Intense Quote" w:semiHidden="0" w:uiPriority="30" w:unhideWhenUsed="0" w:qFormat="1"/>
+    <w:lsdException w:name="Medium List 2 Accent 1" w:semiHidden="0" w:uiPriority="66" w:unhideWhenUsed="0"/>
+    <w:lsdException w:name="Medium Grid 1 Accent 1" w:semiHidden="0" w:uiPriority="67" w:unhideWhenUsed="0"/>
+    <w:lsdException w:name="Medium Grid 2 Accent 1" w:semiHidden="0" w:uiPriority="68" w:unhideWhenUsed="0"/>
+    <w:lsdException w:name="Medium Grid 3 Accent 1" w:semiHidden="0" w:uiPriority="69" w:unhideWhenUsed="0"/>
+    <w:lsdException w:name="Dark List Accent 1" w:semiHidden="0" w:uiPriority="70" w:unhideWhenUsed="0"/>
+    <w:lsdException w:name="Colorful Shading Accent 1" w:semiHidden="0" w:uiPriority="71" w:unhideWhenUsed="0"/>
+    <w:lsdException w:name="Colorful List Accent 1" w:semiHidden="0" w:uiPriority="72" w:unhideWhenUsed="0"/>
+    <w:lsdException w:name="Colorful Grid Accent 1" w:semiHidden="0" w:uiPriority="73" w:unhideWhenUsed="0"/>
+    <w:lsdException w:name="Light Shading Accent 2" w:semiHidden="0" w:uiPriority="60" w:unhideWhenUsed="0"/>
+    <w:lsdException w:name="Light List Accent 2" w:semiHidden="0" w:uiPriority="61" w:unhideWhenUsed="0"/>
+    <w:lsdException w:name="Light Grid Accent 2" w:semiHidden="0" w:uiPriority="62" w:unhideWhenUsed="0"/>
+    <w:lsdException w:name="Medium Shading 1 Accent 2" w:semiHidden="0" w:uiPriority="63" w:unhideWhenUsed="0"/>
+    <w:lsdException w:name="Medium Shading 2 Accent 2" w:semiHidden="0" w:uiPriority="64" w:unhideWhenUsed="0"/>
+    <w:lsdException w:name="Medium List 1 Accent 2" w:semiHidden="0" w:uiPriority="65" w:unhideWhenUsed="0"/>
+    <w:lsdException w:name="Medium List 2 Accent 2" w:semiHidden="0" w:uiPriority="66" w:unhideWhenUsed="0"/>
+    <w:lsdException w:name="Medium Grid 1 Accent 2" w:semiHidden="0" w:uiPriority="67" w:unhideWhenUsed="0"/>
+    <w:lsdException w:name="Medium Grid 2 Accent 2" w:semiHidden="0" w:uiPriority="68" w:unhideWhenUsed="0"/>
+    <w:lsdException w:name="Medium Grid 3 Accent 2" w:semiHidden="0" w:uiPriority="69" w:unhideWhenUsed="0"/>
+    <w:lsdException w:name="Dark List Accent 2" w:semiHidden="0" w:uiPriority="70" w:unhideWhenUsed="0"/>
+    <w:lsdException w:name="Colorful Shading Accent 2" w:semiHidden="0" w:uiPriority="71" w:unhideWhenUsed="0"/>
+    <w:lsdException w:name="Colorful List Accent 2" w:semiHidden="0" w:uiPriority="72" w:unhideWhenUsed="0"/>
+    <w:lsdException w:name="Colorful Grid Accent 2" w:semiHidden="0" w:uiPriority="73" w:unhideWhenUsed="0"/>
+    <w:lsdException w:name="Light Shading Accent 3" w:semiHidden="0" w:uiPriority="60" w:unhideWhenUsed="0"/>
+    <w:lsdException w:name="Light List Accent 3" w:semiHidden="0" w:uiPriority="61" w:unhideWhenUsed="0"/>
+    <w:lsdException w:name="Light Grid Accent 3" w:semiHidden="0" w:uiPriority="62" w:unhideWhenUsed="0"/>
+    <w:lsdException w:name="Medium Shading 1 Accent 3" w:semiHidden="0" w:uiPriority="63" w:unhideWhenUsed="0"/>
+    <w:lsdException w:name="Medium Shading 2 Accent 3" w:semiHidden="0" w:uiPriority="64" w:unhideWhenUsed="0"/>
+    <w:lsdException w:name="Medium List 1 Accent 3" w:semiHidden="0" w:uiPriority="65" w:unhideWhenUsed="0"/>
+    <w:lsdException w:name="Medium List 2 Accent 3" w:semiHidden="0" w:uiPriority="66" w:unhideWhenUsed="0"/>
+    <w:lsdException w:name="Medium Grid 1 Accent 3" w:semiHidden="0" w:uiPriority="67" w:unhideWhenUsed="0"/>
+    <w:lsdException w:name="Medium Grid 2 Accent 3" w:semiHidden="0" w:uiPriority="68" w:unhideWhenUsed="0"/>
+    <w:lsdException w:name="Medium Grid 3 Accent 3" w:semiHidden="0" w:uiPriority="69" w:unhideWhenUsed="0"/>
+    <w:lsdException w:name="Dark List Accent 3" w:semiHidden="0" w:uiPriority="70" w:unhideWhenUsed="0"/>
+    <w:lsdException w:name="Colorful Shading Accent 3" w:semiHidden="0" w:uiPriority="71" w:unhideWhenUsed="0"/>
+    <w:lsdException w:name="Colorful List Accent 3" w:semiHidden="0" w:uiPriority="72" w:unhideWhenUsed="0"/>
+    <w:lsdException w:name="Colorful Grid Accent 3" w:semiHidden="0" w:uiPriority="73" w:unhideWhenUsed="0"/>
+    <w:lsdException w:name="Light Shading Accent 4" w:semiHidden="0" w:uiPriority="60" w:unhideWhenUsed="0"/>
+    <w:lsdException w:name="Light List Accent 4" w:semiHidden="0" w:uiPriority="61" w:unhideWhenUsed="0"/>
+    <w:lsdException w:name="Light Grid Accent 4" w:semiHidden="0" w:uiPriority="62" w:unhideWhenUsed="0"/>
+    <w:lsdException w:name="Medium Shading 1 Accent 4" w:semiHidden="0" w:uiPriority="63" w:unhideWhenUsed="0"/>
+    <w:lsdException w:name="Medium Shading 2 Accent 4" w:semiHidden="0" w:uiPriority="64" w:unhideWhenUsed="0"/>
+    <w:lsdException w:name="Medium List 1 Accent 4" w:semiHidden="0" w:uiPriority="65" w:unhideWhenUsed="0"/>
+    <w:lsdException w:name="Medium List 2 Accent 4" w:semiHidden="0" w:uiPriority="66" w:unhideWhenUsed="0"/>
+    <w:lsdException w:name="Medium Grid 1 Accent 4" w:semiHidden="0" w:uiPriority="67" w:unhideWhenUsed="0"/>
+    <w:lsdException w:name="Medium Grid 2 Accent 4" w:semiHidden="0" w:uiPriority="68" w:unhideWhenUsed="0"/>
+    <w:lsdException w:name="Medium Grid 3 Accent 4" w:semiHidden="0" w:uiPriority="69" w:unhideWhenUsed="0"/>
+    <w:lsdException w:name="Dark List Accent 4" w:semiHidden="0" w:uiPriority="70" w:unhideWhenUsed="0"/>
+    <w:lsdException w:name="Colorful Shading Accent 4" w:semiHidden="0" w:uiPriority="71" w:unhideWhenUsed="0"/>
+    <w:lsdException w:name="Colorful List Accent 4" w:semiHidden="0" w:uiPriority="72" w:unhideWhenUsed="0"/>
+    <w:lsdException w:name="Colorful Grid Accent 4" w:semiHidden="0" w:uiPriority="73" w:unhideWhenUsed="0"/>
+    <w:lsdException w:name="Light Shading Accent 5" w:semiHidden="0" w:uiPriority="60" w:unhideWhenUsed="0"/>
+    <w:lsdException w:name="Light List Accent 5" w:semiHidden="0" w:uiPriority="61" w:unhideWhenUsed="0"/>
+    <w:lsdException w:name="Light Grid Accent 5" w:semiHidden="0" w:uiPriority="62" w:unhideWhenUsed="0"/>
+    <w:lsdException w:name="Medium Shading 1 Accent 5" w:semiHidden="0" w:uiPriority="63" w:unhideWhenUsed="0"/>
+    <w:lsdException w:name="Medium Shading 2 Accent 5" w:semiHidden="0" w:uiPriority="64" w:unhideWhenUsed="0"/>
+    <w:lsdException w:name="Medium List 1 Accent 5" w:semiHidden="0" w:uiPriority="65" w:unhideWhenUsed="0"/>
+    <w:lsdException w:name="Medium List 2 Accent 5" w:semiHidden="0" w:uiPriority="66" w:unhideWhenUsed="0"/>
+    <w:lsdException w:name="Medium Grid 1 Accent 5" w:semiHidden="0" w:uiPriority="67" w:unhideWhenUsed="0"/>
+    <w:lsdException w:name="Medium Grid 2 Accent 5" w:semiHidden="0" w:uiPriority="68" w:unhideWhenUsed="0"/>
+    <w:lsdException w:name="Medium Grid 3 Accent 5" w:semiHidden="0" w:uiPriority="69" w:unhideWhenUsed="0"/>
+    <w:lsdException w:name="Dark List Accent 5" w:semiHidden="0" w:uiPriority="70" w:unhideWhenUsed="0"/>
+    <w:lsdException w:name="Colorful Shading Accent 5" w:semiHidden="0" w:uiPriority="71" w:unhideWhenUsed="0"/>
+    <w:lsdException w:name="Colorful List Accent 5" w:semiHidden="0" w:uiPriority="72" w:unhideWhenUsed="0"/>
+    <w:lsdException w:name="Colorful Grid Accent 5" w:semiHidden="0" w:uiPriority="73" w:unhideWhenUsed="0"/>
+    <w:lsdException w:name="Light Shading Accent 6" w:semiHidden="0" w:uiPriority="60" w:unhideWhenUsed="0"/>
+    <w:lsdException w:name="Light List Accent 6" w:semiHidden="0" w:uiPriority="61" w:unhideWhenUsed="0"/>
+    <w:lsdException w:name="Light Grid Accent 6" w:semiHidden="0" w:uiPriority="62" w:unhideWhenUsed="0"/>
+    <w:lsdException w:name="Medium Shading 1 Accent 6" w:semiHidden="0" w:uiPriority="63" w:unhideWhenUsed="0"/>
+    <w:lsdException w:name="Medium Shading 2 Accent 6" w:semiHidden="0" w:uiPriority="64" w:unhideWhenUsed="0"/>
+    <w:lsdException w:name="Medium List 1 Accent 6" w:semiHidden="0" w:uiPriority="65" w:unhideWhenUsed="0"/>
+    <w:lsdException w:name="Medium List 2 Accent 6" w:semiHidden="0" w:uiPriority="66" w:unhideWhenUsed="0"/>
+    <w:lsdException w:name="Medium Grid 1 Accent 6" w:semiHidden="0" w:uiPriority="67" w:unhideWhenUsed="0"/>
+    <w:lsdException w:name="Medium Grid 2 Accent 6" w:semiHidden="0" w:uiPriority="68" w:unhideWhenUsed="0"/>
+    <w:lsdException w:name="Medium Grid 3 Accent 6" w:semiHidden="0" w:uiPriority="69" w:unhideWhenUsed="0"/>
+    <w:lsdException w:name="Dark List Accent 6" w:semiHidden="0" w:uiPriority="70" w:unhideWhenUsed="0"/>
+    <w:lsdException w:name="Colorful Shading Accent 6" w:semiHidden="0" w:uiPriority="71" w:unhideWhenUsed="0"/>
+    <w:lsdException w:name="Colorful List Accent 6" w:semiHidden="0" w:uiPriority="72" w:unhideWhenUsed="0"/>
+    <w:lsdException w:name="Colorful Grid Accent 6" w:semiHidden="0" w:uiPriority="73" w:unhideWhenUsed="0"/>
+    <w:lsdException w:name="Subtle Emphasis" w:semiHidden="0" w:uiPriority="19" w:unhideWhenUsed="0" w:qFormat="1"/>
+    <w:lsdException w:name="Intense Emphasis" w:semiHidden="0" w:uiPriority="21" w:unhideWhenUsed="0" w:qFormat="1"/>
+    <w:lsdException w:name="Subtle Reference" w:semiHidden="0" w:uiPriority="31" w:unhideWhenUsed="0" w:qFormat="1"/>
+    <w:lsdException w:name="Intense Reference" w:semiHidden="0" w:uiPriority="32" w:unhideWhenUsed="0" w:qFormat="1"/>
+    <w:lsdException w:name="Book Title" w:semiHidden="0" w:uiPriority="33" w:unhideWhenUsed="0" w:qFormat="1"/>
+    <w:lsdException w:name="Bibliography" w:uiPriority="37"/>
+    <w:lsdException w:name="TOC Heading" w:uiPriority="39" w:qFormat="1"/>
+  </w:latentStyles>
+  <w:style w:type="paragraph" w:default="1" w:styleId="Normal">
+    <w:name w:val="Normal"/>
+    <w:qFormat/>
+  </w:style>
+  <w:style w:type="character" w:default="1" w:styleId="Fuentedeprrafopredeter">
+    <w:name w:val="Default Paragraph Font"/>
+    <w:uiPriority w:val="1"/>
+    <w:semiHidden/>
+    <w:unhideWhenUsed/>
+  </w:style>
+  <w:style w:type="table" w:default="1" w:styleId="Tablanormal">
+    <w:name w:val="Normal Table"/>
+    <w:uiPriority w:val="99"/>
+    <w:semiHidden/>
+    <w:unhideWhenUsed/>
+    <w:tblPr>
+      <w:tblInd w:w="0" w:type="dxa"/>
+      <w:tblCellMar>
+        <w:top w:w="0" w:type="dxa"/>
+        <w:left w:w="108" w:type="dxa"/>
+        <w:bottom w:w="0" w:type="dxa"/>
+        <w:right w:w="108" w:type="dxa"/>
+      </w:tblCellMar>
+    </w:tblPr>
+  </w:style>
+  <w:style w:type="numbering" w:default="1" w:styleId="Sinlista">
+    <w:name w:val="No List"/>
+    <w:uiPriority w:val="99"/>
+    <w:semiHidden/>
+    <w:unhideWhenUsed/>
+  </w:style>
+  <w:style w:type="paragraph" w:customStyle="1" w:styleId="06756BE968C04C8282D9C222099FF8EC">
+    <w:name w:val="06756BE968C04C8282D9C222099FF8EC"/>
+    <w:rsid w:val="00042377"/>
+  </w:style>
+  <w:style w:type="paragraph" w:customStyle="1" w:styleId="D17F914ADCE04C518C7CE4B9964147E0">
+    <w:name w:val="D17F914ADCE04C518C7CE4B9964147E0"/>
+    <w:rsid w:val="00042377"/>
+  </w:style>
+  <w:style w:type="paragraph" w:customStyle="1" w:styleId="7253ED81F52D492E9D9F254B79FD9ABD">
+    <w:name w:val="7253ED81F52D492E9D9F254B79FD9ABD"/>
+    <w:rsid w:val="00042377"/>
+  </w:style>
+  <w:style w:type="paragraph" w:customStyle="1" w:styleId="D4394BF3B30641909DB4196F658AD944">
+    <w:name w:val="D4394BF3B30641909DB4196F658AD944"/>
+    <w:rsid w:val="00042377"/>
+  </w:style>
+  <w:style w:type="paragraph" w:customStyle="1" w:styleId="052B0EF5FA7F488EB6EB56EA369928F4">
+    <w:name w:val="052B0EF5FA7F488EB6EB56EA369928F4"/>
+    <w:rsid w:val="00042377"/>
+  </w:style>
+</w:styles>
+</file>
+
+<file path=word/glossary/stylesWithEffects.xml><?xml version="1.0" encoding="utf-8"?>
+<w:styles xmlns:wpc="http://schemas.microsoft.com/office/word/2010/wordprocessingCanvas" xmlns:mc="http://schemas.openxmlformats.org/markup-compatibility/2006" xmlns:o="urn:schemas-microsoft-com:office:office" xmlns:r="http://schemas.openxmlformats.org/officeDocument/2006/relationships" xmlns:m="http://schemas.openxmlformats.org/officeDocument/2006/math" xmlns:v="urn:schemas-microsoft-com:vml" xmlns:wp14="http://schemas.microsoft.com/office/word/2010/wordprocessingDrawing" xmlns:wp="http://schemas.openxmlformats.org/drawingml/2006/wordprocessingDrawing" xmlns:w10="urn:schemas-microsoft-com:office:word" xmlns:w="http://schemas.openxmlformats.org/wordprocessingml/2006/main" xmlns:w14="http://schemas.microsoft.com/office/word/2010/wordml" xmlns:wpg="http://schemas.microsoft.com/office/word/2010/wordprocessingGroup" xmlns:wpi="http://schemas.microsoft.com/office/word/2010/wordprocessingInk" xmlns:wne="http://schemas.microsoft.com/office/word/2006/wordml" xmlns:wps="http://schemas.microsoft.com/office/word/2010/wordprocessingShape" mc:Ignorable="w14 wp14">
+  <w:docDefaults>
+    <w:rPrDefault>
+      <w:rPr>
+        <w:rFonts w:asciiTheme="minorHAnsi" w:eastAsiaTheme="minorEastAsia" w:hAnsiTheme="minorHAnsi" w:cstheme="minorBidi"/>
+        <w:sz w:val="22"/>
+        <w:szCs w:val="22"/>
+        <w:lang w:val="es-ES" w:eastAsia="es-ES" w:bidi="ar-SA"/>
+      </w:rPr>
+    </w:rPrDefault>
+    <w:pPrDefault>
+      <w:pPr>
+        <w:spacing w:after="200" w:line="276" w:lineRule="auto"/>
+      </w:pPr>
+    </w:pPrDefault>
+  </w:docDefaults>
+  <w:latentStyles w:defLockedState="0" w:defUIPriority="99" w:defSemiHidden="1" w:defUnhideWhenUsed="1" w:defQFormat="0" w:count="267">
+    <w:lsdException w:name="Normal" w:semiHidden="0" w:uiPriority="0" w:unhideWhenUsed="0" w:qFormat="1"/>
+    <w:lsdException w:name="heading 1" w:semiHidden="0" w:uiPriority="9" w:unhideWhenUsed="0" w:qFormat="1"/>
+    <w:lsdException w:name="heading 2" w:uiPriority="9" w:qFormat="1"/>
+    <w:lsdException w:name="heading 3" w:uiPriority="9" w:qFormat="1"/>
+    <w:lsdException w:name="heading 4" w:uiPriority="9" w:qFormat="1"/>
+    <w:lsdException w:name="heading 5" w:uiPriority="9" w:qFormat="1"/>
+    <w:lsdException w:name="heading 6" w:uiPriority="9" w:qFormat="1"/>
+    <w:lsdException w:name="heading 7" w:uiPriority="9" w:qFormat="1"/>
+    <w:lsdException w:name="heading 8" w:uiPriority="9" w:qFormat="1"/>
+    <w:lsdException w:name="heading 9" w:uiPriority="9" w:qFormat="1"/>
+    <w:lsdException w:name="toc 1" w:uiPriority="39"/>
+    <w:lsdException w:name="toc 2" w:uiPriority="39"/>
+    <w:lsdException w:name="toc 3" w:uiPriority="39"/>
+    <w:lsdException w:name="toc 4" w:uiPriority="39"/>
+    <w:lsdException w:name="toc 5" w:uiPriority="39"/>
+    <w:lsdException w:name="toc 6" w:uiPriority="39"/>
+    <w:lsdException w:name="toc 7" w:uiPriority="39"/>
+    <w:lsdException w:name="toc 8" w:uiPriority="39"/>
+    <w:lsdException w:name="toc 9" w:uiPriority="39"/>
+    <w:lsdException w:name="caption" w:uiPriority="35" w:qFormat="1"/>
+    <w:lsdException w:name="Title" w:semiHidden="0" w:uiPriority="10" w:unhideWhenUsed="0" w:qFormat="1"/>
+    <w:lsdException w:name="Default Paragraph Font" w:uiPriority="1"/>
+    <w:lsdException w:name="Subtitle" w:semiHidden="0" w:uiPriority="11" w:unhideWhenUsed="0" w:qFormat="1"/>
+    <w:lsdException w:name="Strong" w:semiHidden="0" w:uiPriority="22" w:unhideWhenUsed="0" w:qFormat="1"/>
+    <w:lsdException w:name="Emphasis" w:semiHidden="0" w:uiPriority="20" w:unhideWhenUsed="0" w:qFormat="1"/>
+    <w:lsdException w:name="Table Grid" w:semiHidden="0" w:uiPriority="59" w:unhideWhenUsed="0"/>
+    <w:lsdException w:name="Placeholder Text" w:unhideWhenUsed="0"/>
+    <w:lsdException w:name="No Spacing" w:semiHidden="0" w:uiPriority="1" w:unhideWhenUsed="0" w:qFormat="1"/>
+    <w:lsdException w:name="Light Shading" w:semiHidden="0" w:uiPriority="60" w:unhideWhenUsed="0"/>
+    <w:lsdException w:name="Light List" w:semiHidden="0" w:uiPriority="61" w:unhideWhenUsed="0"/>
+    <w:lsdException w:name="Light Grid" w:semiHidden="0" w:uiPriority="62" w:unhideWhenUsed="0"/>
+    <w:lsdException w:name="Medium Shading 1" w:semiHidden="0" w:uiPriority="63" w:unhideWhenUsed="0"/>
+    <w:lsdException w:name="Medium Shading 2" w:semiHidden="0" w:uiPriority="64" w:unhideWhenUsed="0"/>
+    <w:lsdException w:name="Medium List 1" w:semiHidden="0" w:uiPriority="65" w:unhideWhenUsed="0"/>
+    <w:lsdException w:name="Medium List 2" w:semiHidden="0" w:uiPriority="66" w:unhideWhenUsed="0"/>
+    <w:lsdException w:name="Medium Grid 1" w:semiHidden="0" w:uiPriority="67" w:unhideWhenUsed="0"/>
+    <w:lsdException w:name="Medium Grid 2" w:semiHidden="0" w:uiPriority="68" w:unhideWhenUsed="0"/>
+    <w:lsdException w:name="Medium Grid 3" w:semiHidden="0" w:uiPriority="69" w:unhideWhenUsed="0"/>
+    <w:lsdException w:name="Dark List" w:semiHidden="0" w:uiPriority="70" w:unhideWhenUsed="0"/>
+    <w:lsdException w:name="Colorful Shading" w:semiHidden="0" w:uiPriority="71" w:unhideWhenUsed="0"/>
+    <w:lsdException w:name="Colorful List" w:semiHidden="0" w:uiPriority="72" w:unhideWhenUsed="0"/>
+    <w:lsdException w:name="Colorful Grid" w:semiHidden="0" w:uiPriority="73" w:unhideWhenUsed="0"/>
+    <w:lsdException w:name="Light Shading Accent 1" w:semiHidden="0" w:uiPriority="60" w:unhideWhenUsed="0"/>
+    <w:lsdException w:name="Light List Accent 1" w:semiHidden="0" w:uiPriority="61" w:unhideWhenUsed="0"/>
+    <w:lsdException w:name="Light Grid Accent 1" w:semiHidden="0" w:uiPriority="62" w:unhideWhenUsed="0"/>
+    <w:lsdException w:name="Medium Shading 1 Accent 1" w:semiHidden="0" w:uiPriority="63" w:unhideWhenUsed="0"/>
+    <w:lsdException w:name="Medium Shading 2 Accent 1" w:semiHidden="0" w:uiPriority="64" w:unhideWhenUsed="0"/>
+    <w:lsdException w:name="Medium List 1 Accent 1" w:semiHidden="0" w:uiPriority="65" w:unhideWhenUsed="0"/>
+    <w:lsdException w:name="Revision" w:unhideWhenUsed="0"/>
+    <w:lsdException w:name="List Paragraph" w:semiHidden="0" w:uiPriority="34" w:unhideWhenUsed="0" w:qFormat="1"/>
+    <w:lsdException w:name="Quote" w:semiHidden="0" w:uiPriority="29" w:unhideWhenUsed="0" w:qFormat="1"/>
+    <w:lsdException w:name="Intense Quote" w:semiHidden="0" w:uiPriority="30" w:unhideWhenUsed="0" w:qFormat="1"/>
+    <w:lsdException w:name="Medium List 2 Accent 1" w:semiHidden="0" w:uiPriority="66" w:unhideWhenUsed="0"/>
+    <w:lsdException w:name="Medium Grid 1 Accent 1" w:semiHidden="0" w:uiPriority="67" w:unhideWhenUsed="0"/>
+    <w:lsdException w:name="Medium Grid 2 Accent 1" w:semiHidden="0" w:uiPriority="68" w:unhideWhenUsed="0"/>
+    <w:lsdException w:name="Medium Grid 3 Accent 1" w:semiHidden="0" w:uiPriority="69" w:unhideWhenUsed="0"/>
+    <w:lsdException w:name="Dark List Accent 1" w:semiHidden="0" w:uiPriority="70" w:unhideWhenUsed="0"/>
+    <w:lsdException w:name="Colorful Shading Accent 1" w:semiHidden="0" w:uiPriority="71" w:unhideWhenUsed="0"/>
+    <w:lsdException w:name="Colorful List Accent 1" w:semiHidden="0" w:uiPriority="72" w:unhideWhenUsed="0"/>
+    <w:lsdException w:name="Colorful Grid Accent 1" w:semiHidden="0" w:uiPriority="73" w:unhideWhenUsed="0"/>
+    <w:lsdException w:name="Light Shading Accent 2" w:semiHidden="0" w:uiPriority="60" w:unhideWhenUsed="0"/>
+    <w:lsdException w:name="Light List Accent 2" w:semiHidden="0" w:uiPriority="61" w:unhideWhenUsed="0"/>
+    <w:lsdException w:name="Light Grid Accent 2" w:semiHidden="0" w:uiPriority="62" w:unhideWhenUsed="0"/>
+    <w:lsdException w:name="Medium Shading 1 Accent 2" w:semiHidden="0" w:uiPriority="63" w:unhideWhenUsed="0"/>
+    <w:lsdException w:name="Medium Shading 2 Accent 2" w:semiHidden="0" w:uiPriority="64" w:unhideWhenUsed="0"/>
+    <w:lsdException w:name="Medium List 1 Accent 2" w:semiHidden="0" w:uiPriority="65" w:unhideWhenUsed="0"/>
+    <w:lsdException w:name="Medium List 2 Accent 2" w:semiHidden="0" w:uiPriority="66" w:unhideWhenUsed="0"/>
+    <w:lsdException w:name="Medium Grid 1 Accent 2" w:semiHidden="0" w:uiPriority="67" w:unhideWhenUsed="0"/>
+    <w:lsdException w:name="Medium Grid 2 Accent 2" w:semiHidden="0" w:uiPriority="68" w:unhideWhenUsed="0"/>
+    <w:lsdException w:name="Medium Grid 3 Accent 2" w:semiHidden="0" w:uiPriority="69" w:unhideWhenUsed="0"/>
+    <w:lsdException w:name="Dark List Accent 2" w:semiHidden="0" w:uiPriority="70" w:unhideWhenUsed="0"/>
+    <w:lsdException w:name="Colorful Shading Accent 2" w:semiHidden="0" w:uiPriority="71" w:unhideWhenUsed="0"/>
+    <w:lsdException w:name="Colorful List Accent 2" w:semiHidden="0" w:uiPriority="72" w:unhideWhenUsed="0"/>
+    <w:lsdException w:name="Colorful Grid Accent 2" w:semiHidden="0" w:uiPriority="73" w:unhideWhenUsed="0"/>
+    <w:lsdException w:name="Light Shading Accent 3" w:semiHidden="0" w:uiPriority="60" w:unhideWhenUsed="0"/>
+    <w:lsdException w:name="Light List Accent 3" w:semiHidden="0" w:uiPriority="61" w:unhideWhenUsed="0"/>
+    <w:lsdException w:name="Light Grid Accent 3" w:semiHidden="0" w:uiPriority="62" w:unhideWhenUsed="0"/>
+    <w:lsdException w:name="Medium Shading 1 Accent 3" w:semiHidden="0" w:uiPriority="63" w:unhideWhenUsed="0"/>
+    <w:lsdException w:name="Medium Shading 2 Accent 3" w:semiHidden="0" w:uiPriority="64" w:unhideWhenUsed="0"/>
+    <w:lsdException w:name="Medium List 1 Accent 3" w:semiHidden="0" w:uiPriority="65" w:unhideWhenUsed="0"/>
+    <w:lsdException w:name="Medium List 2 Accent 3" w:semiHidden="0" w:uiPriority="66" w:unhideWhenUsed="0"/>
+    <w:lsdException w:name="Medium Grid 1 Accent 3" w:semiHidden="0" w:uiPriority="67" w:unhideWhenUsed="0"/>
+    <w:lsdException w:name="Medium Grid 2 Accent 3" w:semiHidden="0" w:uiPriority="68" w:unhideWhenUsed="0"/>
+    <w:lsdException w:name="Medium Grid 3 Accent 3" w:semiHidden="0" w:uiPriority="69" w:unhideWhenUsed="0"/>
+    <w:lsdException w:name="Dark List Accent 3" w:semiHidden="0" w:uiPriority="70" w:unhideWhenUsed="0"/>
+    <w:lsdException w:name="Colorful Shading Accent 3" w:semiHidden="0" w:uiPriority="71" w:unhideWhenUsed="0"/>
+    <w:lsdException w:name="Colorful List Accent 3" w:semiHidden="0" w:uiPriority="72" w:unhideWhenUsed="0"/>
+    <w:lsdException w:name="Colorful Grid Accent 3" w:semiHidden="0" w:uiPriority="73" w:unhideWhenUsed="0"/>
+    <w:lsdException w:name="Light Shading Accent 4" w:semiHidden="0" w:uiPriority="60" w:unhideWhenUsed="0"/>
+    <w:lsdException w:name="Light List Accent 4" w:semiHidden="0" w:uiPriority="61" w:unhideWhenUsed="0"/>
+    <w:lsdException w:name="Light Grid Accent 4" w:semiHidden="0" w:uiPriority="62" w:unhideWhenUsed="0"/>
+    <w:lsdException w:name="Medium Shading 1 Accent 4" w:semiHidden="0" w:uiPriority="63" w:unhideWhenUsed="0"/>
+    <w:lsdException w:name="Medium Shading 2 Accent 4" w:semiHidden="0" w:uiPriority="64" w:unhideWhenUsed="0"/>
+    <w:lsdException w:name="Medium List 1 Accent 4" w:semiHidden="0" w:uiPriority="65" w:unhideWhenUsed="0"/>
+    <w:lsdException w:name="Medium List 2 Accent 4" w:semiHidden="0" w:uiPriority="66" w:unhideWhenUsed="0"/>
+    <w:lsdException w:name="Medium Grid 1 Accent 4" w:semiHidden="0" w:uiPriority="67" w:unhideWhenUsed="0"/>
+    <w:lsdException w:name="Medium Grid 2 Accent 4" w:semiHidden="0" w:uiPriority="68" w:unhideWhenUsed="0"/>
+    <w:lsdException w:name="Medium Grid 3 Accent 4" w:semiHidden="0" w:uiPriority="69" w:unhideWhenUsed="0"/>
+    <w:lsdException w:name="Dark List Accent 4" w:semiHidden="0" w:uiPriority="70" w:unhideWhenUsed="0"/>
+    <w:lsdException w:name="Colorful Shading Accent 4" w:semiHidden="0" w:uiPriority="71" w:unhideWhenUsed="0"/>
+    <w:lsdException w:name="Colorful List Accent 4" w:semiHidden="0" w:uiPriority="72" w:unhideWhenUsed="0"/>
+    <w:lsdException w:name="Colorful Grid Accent 4" w:semiHidden="0" w:uiPriority="73" w:unhideWhenUsed="0"/>
+    <w:lsdException w:name="Light Shading Accent 5" w:semiHidden="0" w:uiPriority="60" w:unhideWhenUsed="0"/>
+    <w:lsdException w:name="Light List Accent 5" w:semiHidden="0" w:uiPriority="61" w:unhideWhenUsed="0"/>
+    <w:lsdException w:name="Light Grid Accent 5" w:semiHidden="0" w:uiPriority="62" w:unhideWhenUsed="0"/>
+    <w:lsdException w:name="Medium Shading 1 Accent 5" w:semiHidden="0" w:uiPriority="63" w:unhideWhenUsed="0"/>
+    <w:lsdException w:name="Medium Shading 2 Accent 5" w:semiHidden="0" w:uiPriority="64" w:unhideWhenUsed="0"/>
+    <w:lsdException w:name="Medium List 1 Accent 5" w:semiHidden="0" w:uiPriority="65" w:unhideWhenUsed="0"/>
+    <w:lsdException w:name="Medium List 2 Accent 5" w:semiHidden="0" w:uiPriority="66" w:unhideWhenUsed="0"/>
+    <w:lsdException w:name="Medium Grid 1 Accent 5" w:semiHidden="0" w:uiPriority="67" w:unhideWhenUsed="0"/>
+    <w:lsdException w:name="Medium Grid 2 Accent 5" w:semiHidden="0" w:uiPriority="68" w:unhideWhenUsed="0"/>
+    <w:lsdException w:name="Medium Grid 3 Accent 5" w:semiHidden="0" w:uiPriority="69" w:unhideWhenUsed="0"/>
+    <w:lsdException w:name="Dark List Accent 5" w:semiHidden="0" w:uiPriority="70" w:unhideWhenUsed="0"/>
+    <w:lsdException w:name="Colorful Shading Accent 5" w:semiHidden="0" w:uiPriority="71" w:unhideWhenUsed="0"/>
+    <w:lsdException w:name="Colorful List Accent 5" w:semiHidden="0" w:uiPriority="72" w:unhideWhenUsed="0"/>
+    <w:lsdException w:name="Colorful Grid Accent 5" w:semiHidden="0" w:uiPriority="73" w:unhideWhenUsed="0"/>
+    <w:lsdException w:name="Light Shading Accent 6" w:semiHidden="0" w:uiPriority="60" w:unhideWhenUsed="0"/>
+    <w:lsdException w:name="Light List Accent 6" w:semiHidden="0" w:uiPriority="61" w:unhideWhenUsed="0"/>
+    <w:lsdException w:name="Light Grid Accent 6" w:semiHidden="0" w:uiPriority="62" w:unhideWhenUsed="0"/>
+    <w:lsdException w:name="Medium Shading 1 Accent 6" w:semiHidden="0" w:uiPriority="63" w:unhideWhenUsed="0"/>
+    <w:lsdException w:name="Medium Shading 2 Accent 6" w:semiHidden="0" w:uiPriority="64" w:unhideWhenUsed="0"/>
+    <w:lsdException w:name="Medium List 1 Accent 6" w:semiHidden="0" w:uiPriority="65" w:unhideWhenUsed="0"/>
+    <w:lsdException w:name="Medium List 2 Accent 6" w:semiHidden="0" w:uiPriority="66" w:unhideWhenUsed="0"/>
+    <w:lsdException w:name="Medium Grid 1 Accent 6" w:semiHidden="0" w:uiPriority="67" w:unhideWhenUsed="0"/>
+    <w:lsdException w:name="Medium Grid 2 Accent 6" w:semiHidden="0" w:uiPriority="68" w:unhideWhenUsed="0"/>
+    <w:lsdException w:name="Medium Grid 3 Accent 6" w:semiHidden="0" w:uiPriority="69" w:unhideWhenUsed="0"/>
+    <w:lsdException w:name="Dark List Accent 6" w:semiHidden="0" w:uiPriority="70" w:unhideWhenUsed="0"/>
+    <w:lsdException w:name="Colorful Shading Accent 6" w:semiHidden="0" w:uiPriority="71" w:unhideWhenUsed="0"/>
+    <w:lsdException w:name="Colorful List Accent 6" w:semiHidden="0" w:uiPriority="72" w:unhideWhenUsed="0"/>
+    <w:lsdException w:name="Colorful Grid Accent 6" w:semiHidden="0" w:uiPriority="73" w:unhideWhenUsed="0"/>
+    <w:lsdException w:name="Subtle Emphasis" w:semiHidden="0" w:uiPriority="19" w:unhideWhenUsed="0" w:qFormat="1"/>
+    <w:lsdException w:name="Intense Emphasis" w:semiHidden="0" w:uiPriority="21" w:unhideWhenUsed="0" w:qFormat="1"/>
+    <w:lsdException w:name="Subtle Reference" w:semiHidden="0" w:uiPriority="31" w:unhideWhenUsed="0" w:qFormat="1"/>
+    <w:lsdException w:name="Intense Reference" w:semiHidden="0" w:uiPriority="32" w:unhideWhenUsed="0" w:qFormat="1"/>
+    <w:lsdException w:name="Book Title" w:semiHidden="0" w:uiPriority="33" w:unhideWhenUsed="0" w:qFormat="1"/>
+    <w:lsdException w:name="Bibliography" w:uiPriority="37"/>
+    <w:lsdException w:name="TOC Heading" w:uiPriority="39" w:qFormat="1"/>
+  </w:latentStyles>
+  <w:style w:type="paragraph" w:default="1" w:styleId="Normal">
+    <w:name w:val="Normal"/>
+    <w:qFormat/>
+  </w:style>
+  <w:style w:type="character" w:default="1" w:styleId="Fuentedeprrafopredeter">
+    <w:name w:val="Default Paragraph Font"/>
+    <w:uiPriority w:val="1"/>
+    <w:semiHidden/>
+    <w:unhideWhenUsed/>
+  </w:style>
+  <w:style w:type="table" w:default="1" w:styleId="Tablanormal">
+    <w:name w:val="Normal Table"/>
+    <w:uiPriority w:val="99"/>
+    <w:semiHidden/>
+    <w:unhideWhenUsed/>
+    <w:tblPr>
+      <w:tblInd w:w="0" w:type="dxa"/>
+      <w:tblCellMar>
+        <w:top w:w="0" w:type="dxa"/>
+        <w:left w:w="108" w:type="dxa"/>
+        <w:bottom w:w="0" w:type="dxa"/>
+        <w:right w:w="108" w:type="dxa"/>
+      </w:tblCellMar>
+    </w:tblPr>
+  </w:style>
+  <w:style w:type="numbering" w:default="1" w:styleId="Sinlista">
+    <w:name w:val="No List"/>
+    <w:uiPriority w:val="99"/>
+    <w:semiHidden/>
+    <w:unhideWhenUsed/>
+  </w:style>
+  <w:style w:type="paragraph" w:customStyle="1" w:styleId="06756BE968C04C8282D9C222099FF8EC">
+    <w:name w:val="06756BE968C04C8282D9C222099FF8EC"/>
+    <w:rsid w:val="00042377"/>
+  </w:style>
+  <w:style w:type="paragraph" w:customStyle="1" w:styleId="D17F914ADCE04C518C7CE4B9964147E0">
+    <w:name w:val="D17F914ADCE04C518C7CE4B9964147E0"/>
+    <w:rsid w:val="00042377"/>
+  </w:style>
+  <w:style w:type="paragraph" w:customStyle="1" w:styleId="7253ED81F52D492E9D9F254B79FD9ABD">
+    <w:name w:val="7253ED81F52D492E9D9F254B79FD9ABD"/>
+    <w:rsid w:val="00042377"/>
+  </w:style>
+  <w:style w:type="paragraph" w:customStyle="1" w:styleId="D4394BF3B30641909DB4196F658AD944">
+    <w:name w:val="D4394BF3B30641909DB4196F658AD944"/>
+    <w:rsid w:val="00042377"/>
+  </w:style>
+  <w:style w:type="paragraph" w:customStyle="1" w:styleId="052B0EF5FA7F488EB6EB56EA369928F4">
+    <w:name w:val="052B0EF5FA7F488EB6EB56EA369928F4"/>
+    <w:rsid w:val="00042377"/>
+  </w:style>
+</w:styles>
+</file>
+
+<file path=word/glossary/webSettings.xml><?xml version="1.0" encoding="utf-8"?>
+<w:webSettings xmlns:mc="http://schemas.openxmlformats.org/markup-compatibility/2006" xmlns:r="http://schemas.openxmlformats.org/officeDocument/2006/relationships" xmlns:w="http://schemas.openxmlformats.org/wordprocessingml/2006/main" xmlns:w14="http://schemas.microsoft.com/office/word/2010/wordml" mc:Ignorable="w14">
+  <w:optimizeForBrowser/>
+  <w:allowPNG/>
+</w:webSettings>
 </file>
 
 <file path=word/theme/theme1.xml><?xml version="1.0" encoding="utf-8"?>
@@ -679,4 +3375,16 @@
   <a:objectDefaults/>
   <a:extraClrSchemeLst/>
 </a:theme>
+</file>
+
+<file path=customXml/item1.xml><?xml version="1.0" encoding="utf-8"?>
+<b:Sources xmlns:b="http://schemas.openxmlformats.org/officeDocument/2006/bibliography" xmlns="http://schemas.openxmlformats.org/officeDocument/2006/bibliography" SelectedStyle="\APA.XSL" StyleName="APA"/>
+</file>
+
+<file path=customXml/itemProps1.xml><?xml version="1.0" encoding="utf-8"?>
+<ds:datastoreItem xmlns:ds="http://schemas.openxmlformats.org/officeDocument/2006/customXml" ds:itemID="{6188FC53-D685-4AA8-8A3E-09B233B3162A}">
+  <ds:schemaRefs>
+    <ds:schemaRef ds:uri="http://schemas.openxmlformats.org/officeDocument/2006/bibliography"/>
+  </ds:schemaRefs>
+</ds:datastoreItem>
 </file>
</xml_diff>

<commit_message>
Modificaciones en interfaz y documentación.
</commit_message>
<xml_diff>
--- a/MusicShareDocumentacion.docx
+++ b/MusicShareDocumentacion.docx
@@ -1092,7 +1092,19 @@
     </w:p>
     <w:p>
       <w:r>
-        <w:t>El Cliente será el agente con el que esté más relacionado el usuario, ya que será la interfaz con la que interactuará.</w:t>
+        <w:t xml:space="preserve">El Cliente será el agente con el que esté más relacionado el usuario, ya que será la </w:t>
+      </w:r>
+      <w:r>
+        <w:t>piedra angular</w:t>
+      </w:r>
+      <w:r>
+        <w:t xml:space="preserve"> con la que </w:t>
+      </w:r>
+      <w:r>
+        <w:t xml:space="preserve">éste </w:t>
+      </w:r>
+      <w:r>
+        <w:t>interactuará.</w:t>
       </w:r>
       <w:r>
         <w:t xml:space="preserve"> Por ello, la interfaz debe ser lo más simple y cómoda posible. </w:t>
@@ -1163,24 +1175,192 @@
       </w:r>
     </w:p>
     <w:p>
-      <w:bookmarkStart w:id="2" w:name="_GoBack"/>
+      <w:pPr>
+        <w:jc w:val="center"/>
+      </w:pPr>
+      <w:r>
+        <w:rPr>
+          <w:noProof/>
+          <w:lang w:eastAsia="es-ES"/>
+        </w:rPr>
+        <w:lastRenderedPageBreak/>
+        <w:drawing>
+          <wp:inline distT="0" distB="0" distL="0" distR="0" wp14:anchorId="29888911" wp14:editId="75FF1296">
+            <wp:extent cx="4286250" cy="5648325"/>
+            <wp:effectExtent l="0" t="0" r="0" b="9525"/>
+            <wp:docPr id="1" name="Imagen 1"/>
+            <wp:cNvGraphicFramePr>
+              <a:graphicFrameLocks xmlns:a="http://schemas.openxmlformats.org/drawingml/2006/main" noChangeAspect="1"/>
+            </wp:cNvGraphicFramePr>
+            <a:graphic xmlns:a="http://schemas.openxmlformats.org/drawingml/2006/main">
+              <a:graphicData uri="http://schemas.openxmlformats.org/drawingml/2006/picture">
+                <pic:pic xmlns:pic="http://schemas.openxmlformats.org/drawingml/2006/picture">
+                  <pic:nvPicPr>
+                    <pic:cNvPr id="0" name=""/>
+                    <pic:cNvPicPr/>
+                  </pic:nvPicPr>
+                  <pic:blipFill>
+                    <a:blip r:embed="rId9"/>
+                    <a:stretch>
+                      <a:fillRect/>
+                    </a:stretch>
+                  </pic:blipFill>
+                  <pic:spPr>
+                    <a:xfrm>
+                      <a:off x="0" y="0"/>
+                      <a:ext cx="4286250" cy="5648325"/>
+                    </a:xfrm>
+                    <a:prstGeom prst="rect">
+                      <a:avLst/>
+                    </a:prstGeom>
+                  </pic:spPr>
+                </pic:pic>
+              </a:graphicData>
+            </a:graphic>
+          </wp:inline>
+        </w:drawing>
+      </w:r>
+    </w:p>
+    <w:p>
+      <w:r>
+        <w:t>La pestaña “Archivos” permitirá el primero de los objetivos: que el usuario navegue por los directorios escogidos por el Servidor en la interfaz del Cliente. Así, se podrá entrar en carpetas y reproducir la música encontrada en ellos, hasta el nivel máximo permitido por el Servidor (para que no tengamos acceso a todo el sistema de archivos del mismo).</w:t>
+      </w:r>
+    </w:p>
+    <w:p>
+      <w:pPr>
+        <w:jc w:val="center"/>
+      </w:pPr>
+      <w:r>
+        <w:rPr>
+          <w:noProof/>
+          <w:lang w:eastAsia="es-ES"/>
+        </w:rPr>
+        <w:lastRenderedPageBreak/>
+        <w:drawing>
+          <wp:inline distT="0" distB="0" distL="0" distR="0" wp14:anchorId="71A2C6AB" wp14:editId="515BA93A">
+            <wp:extent cx="4295775" cy="5648325"/>
+            <wp:effectExtent l="0" t="0" r="9525" b="9525"/>
+            <wp:docPr id="2" name="Imagen 2"/>
+            <wp:cNvGraphicFramePr>
+              <a:graphicFrameLocks xmlns:a="http://schemas.openxmlformats.org/drawingml/2006/main" noChangeAspect="1"/>
+            </wp:cNvGraphicFramePr>
+            <a:graphic xmlns:a="http://schemas.openxmlformats.org/drawingml/2006/main">
+              <a:graphicData uri="http://schemas.openxmlformats.org/drawingml/2006/picture">
+                <pic:pic xmlns:pic="http://schemas.openxmlformats.org/drawingml/2006/picture">
+                  <pic:nvPicPr>
+                    <pic:cNvPr id="0" name=""/>
+                    <pic:cNvPicPr/>
+                  </pic:nvPicPr>
+                  <pic:blipFill>
+                    <a:blip r:embed="rId10"/>
+                    <a:stretch>
+                      <a:fillRect/>
+                    </a:stretch>
+                  </pic:blipFill>
+                  <pic:spPr>
+                    <a:xfrm>
+                      <a:off x="0" y="0"/>
+                      <a:ext cx="4295775" cy="5648325"/>
+                    </a:xfrm>
+                    <a:prstGeom prst="rect">
+                      <a:avLst/>
+                    </a:prstGeom>
+                  </pic:spPr>
+                </pic:pic>
+              </a:graphicData>
+            </a:graphic>
+          </wp:inline>
+        </w:drawing>
+      </w:r>
+    </w:p>
+    <w:p>
+      <w:r>
+        <w:t xml:space="preserve">En la segunda ventana, “Música”, el usuario podrá visualizar toda la música a la que el Servidor nos da acceso, de forma que escoger las canciones a escuchar será más cómoda si no recuerdas en qué carpeta la dejaste. </w:t>
+      </w:r>
+    </w:p>
+    <w:p>
+      <w:pPr>
+        <w:jc w:val="center"/>
+      </w:pPr>
+      <w:r>
+        <w:rPr>
+          <w:noProof/>
+          <w:lang w:eastAsia="es-ES"/>
+        </w:rPr>
+        <w:lastRenderedPageBreak/>
+        <w:drawing>
+          <wp:inline distT="0" distB="0" distL="0" distR="0" wp14:anchorId="4774AE65" wp14:editId="2C4DA283">
+            <wp:extent cx="4314825" cy="5648325"/>
+            <wp:effectExtent l="0" t="0" r="9525" b="9525"/>
+            <wp:docPr id="6" name="Imagen 6"/>
+            <wp:cNvGraphicFramePr>
+              <a:graphicFrameLocks xmlns:a="http://schemas.openxmlformats.org/drawingml/2006/main" noChangeAspect="1"/>
+            </wp:cNvGraphicFramePr>
+            <a:graphic xmlns:a="http://schemas.openxmlformats.org/drawingml/2006/main">
+              <a:graphicData uri="http://schemas.openxmlformats.org/drawingml/2006/picture">
+                <pic:pic xmlns:pic="http://schemas.openxmlformats.org/drawingml/2006/picture">
+                  <pic:nvPicPr>
+                    <pic:cNvPr id="0" name=""/>
+                    <pic:cNvPicPr/>
+                  </pic:nvPicPr>
+                  <pic:blipFill>
+                    <a:blip r:embed="rId11"/>
+                    <a:stretch>
+                      <a:fillRect/>
+                    </a:stretch>
+                  </pic:blipFill>
+                  <pic:spPr>
+                    <a:xfrm>
+                      <a:off x="0" y="0"/>
+                      <a:ext cx="4314825" cy="5648325"/>
+                    </a:xfrm>
+                    <a:prstGeom prst="rect">
+                      <a:avLst/>
+                    </a:prstGeom>
+                  </pic:spPr>
+                </pic:pic>
+              </a:graphicData>
+            </a:graphic>
+          </wp:inline>
+        </w:drawing>
+      </w:r>
+    </w:p>
+    <w:p>
+      <w:r>
+        <w:t>Y, por último, la pestaña de “Lista de reproducción” presentará al usuario su lista actual de m</w:t>
+      </w:r>
+      <w:r>
+        <w:t>úsica que tiene almacenada. La mayor parte de la aplicación trabajará con dicha lista de reproducción, ya que los botones inferiores funcionan sobre ella y, en el lado Servidor, por simplicidad, hemos considerado que no se puede reproducir una canción si no está añadida a la lista.</w:t>
+      </w:r>
+    </w:p>
+    <w:p/>
+    <w:p>
+      <w:pPr>
+        <w:pStyle w:val="Ttulo1"/>
+      </w:pPr>
+      <w:r>
+        <w:br w:type="page"/>
+      </w:r>
+      <w:bookmarkStart w:id="2" w:name="_Toc358547745"/>
+      <w:r>
+        <w:lastRenderedPageBreak/>
+        <w:t>Diseño del Lado Servidor</w:t>
+      </w:r>
       <w:bookmarkEnd w:id="2"/>
     </w:p>
     <w:p>
-      <w:pPr>
-        <w:pStyle w:val="Ttulo1"/>
-      </w:pPr>
-      <w:r>
-        <w:br w:type="page"/>
-      </w:r>
-      <w:bookmarkStart w:id="3" w:name="_Toc358547745"/>
-      <w:r>
-        <w:lastRenderedPageBreak/>
-        <w:t>Diseño del Lado Servidor</w:t>
-      </w:r>
+      <w:r>
+        <w:t>El servidor trabajará cooperativamente con el cliente, pero su interfaz será mucho m</w:t>
+      </w:r>
+      <w:r>
+        <w:t>enos</w:t>
+      </w:r>
+      <w:r>
+        <w:t xml:space="preserve"> </w:t>
+      </w:r>
+      <w:bookmarkStart w:id="3" w:name="_GoBack"/>
       <w:bookmarkEnd w:id="3"/>
     </w:p>
-    <w:p/>
     <w:p>
       <w:pPr>
         <w:rPr>
@@ -1235,6 +1415,7 @@
       <w:bookmarkEnd w:id="5"/>
     </w:p>
     <w:sectPr>
+      <w:headerReference w:type="default" r:id="rId12"/>
       <w:pgSz w:w="11906" w:h="16838"/>
       <w:pgMar w:top="1417" w:right="1701" w:bottom="1417" w:left="1701" w:header="708" w:footer="708" w:gutter="0"/>
       <w:pgNumType w:start="0"/>
@@ -1244,6 +1425,344 @@
     </w:sectPr>
   </w:body>
 </w:document>
+</file>
+
+<file path=word/endnotes.xml><?xml version="1.0" encoding="utf-8"?>
+<w:endnotes xmlns:wpc="http://schemas.microsoft.com/office/word/2010/wordprocessingCanvas" xmlns:mc="http://schemas.openxmlformats.org/markup-compatibility/2006" xmlns:o="urn:schemas-microsoft-com:office:office" xmlns:r="http://schemas.openxmlformats.org/officeDocument/2006/relationships" xmlns:m="http://schemas.openxmlformats.org/officeDocument/2006/math" xmlns:v="urn:schemas-microsoft-com:vml" xmlns:wp14="http://schemas.microsoft.com/office/word/2010/wordprocessingDrawing" xmlns:wp="http://schemas.openxmlformats.org/drawingml/2006/wordprocessingDrawing" xmlns:w10="urn:schemas-microsoft-com:office:word" xmlns:w="http://schemas.openxmlformats.org/wordprocessingml/2006/main" xmlns:w14="http://schemas.microsoft.com/office/word/2010/wordml" xmlns:wpg="http://schemas.microsoft.com/office/word/2010/wordprocessingGroup" xmlns:wpi="http://schemas.microsoft.com/office/word/2010/wordprocessingInk" xmlns:wne="http://schemas.microsoft.com/office/word/2006/wordml" xmlns:wps="http://schemas.microsoft.com/office/word/2010/wordprocessingShape" mc:Ignorable="w14 wp14">
+  <w:endnote w:type="separator" w:id="-1">
+    <w:p>
+      <w:pPr>
+        <w:spacing w:after="0" w:line="240" w:lineRule="auto"/>
+      </w:pPr>
+      <w:r>
+        <w:separator/>
+      </w:r>
+    </w:p>
+  </w:endnote>
+  <w:endnote w:type="continuationSeparator" w:id="0">
+    <w:p>
+      <w:pPr>
+        <w:spacing w:after="0" w:line="240" w:lineRule="auto"/>
+      </w:pPr>
+      <w:r>
+        <w:continuationSeparator/>
+      </w:r>
+    </w:p>
+  </w:endnote>
+</w:endnotes>
+</file>
+
+<file path=word/footnotes.xml><?xml version="1.0" encoding="utf-8"?>
+<w:footnotes xmlns:wpc="http://schemas.microsoft.com/office/word/2010/wordprocessingCanvas" xmlns:mc="http://schemas.openxmlformats.org/markup-compatibility/2006" xmlns:o="urn:schemas-microsoft-com:office:office" xmlns:r="http://schemas.openxmlformats.org/officeDocument/2006/relationships" xmlns:m="http://schemas.openxmlformats.org/officeDocument/2006/math" xmlns:v="urn:schemas-microsoft-com:vml" xmlns:wp14="http://schemas.microsoft.com/office/word/2010/wordprocessingDrawing" xmlns:wp="http://schemas.openxmlformats.org/drawingml/2006/wordprocessingDrawing" xmlns:w10="urn:schemas-microsoft-com:office:word" xmlns:w="http://schemas.openxmlformats.org/wordprocessingml/2006/main" xmlns:w14="http://schemas.microsoft.com/office/word/2010/wordml" xmlns:wpg="http://schemas.microsoft.com/office/word/2010/wordprocessingGroup" xmlns:wpi="http://schemas.microsoft.com/office/word/2010/wordprocessingInk" xmlns:wne="http://schemas.microsoft.com/office/word/2006/wordml" xmlns:wps="http://schemas.microsoft.com/office/word/2010/wordprocessingShape" mc:Ignorable="w14 wp14">
+  <w:footnote w:type="separator" w:id="-1">
+    <w:p>
+      <w:pPr>
+        <w:spacing w:after="0" w:line="240" w:lineRule="auto"/>
+      </w:pPr>
+      <w:r>
+        <w:separator/>
+      </w:r>
+    </w:p>
+  </w:footnote>
+  <w:footnote w:type="continuationSeparator" w:id="0">
+    <w:p>
+      <w:pPr>
+        <w:spacing w:after="0" w:line="240" w:lineRule="auto"/>
+      </w:pPr>
+      <w:r>
+        <w:continuationSeparator/>
+      </w:r>
+    </w:p>
+  </w:footnote>
+</w:footnotes>
+</file>
+
+<file path=word/header1.xml><?xml version="1.0" encoding="utf-8"?>
+<w:hdr xmlns:wpc="http://schemas.microsoft.com/office/word/2010/wordprocessingCanvas" xmlns:mc="http://schemas.openxmlformats.org/markup-compatibility/2006" xmlns:o="urn:schemas-microsoft-com:office:office" xmlns:r="http://schemas.openxmlformats.org/officeDocument/2006/relationships" xmlns:m="http://schemas.openxmlformats.org/officeDocument/2006/math" xmlns:v="urn:schemas-microsoft-com:vml" xmlns:wp14="http://schemas.microsoft.com/office/word/2010/wordprocessingDrawing" xmlns:wp="http://schemas.openxmlformats.org/drawingml/2006/wordprocessingDrawing" xmlns:w10="urn:schemas-microsoft-com:office:word" xmlns:w="http://schemas.openxmlformats.org/wordprocessingml/2006/main" xmlns:w14="http://schemas.microsoft.com/office/word/2010/wordml" xmlns:wpg="http://schemas.microsoft.com/office/word/2010/wordprocessingGroup" xmlns:wpi="http://schemas.microsoft.com/office/word/2010/wordprocessingInk" xmlns:wne="http://schemas.microsoft.com/office/word/2006/wordml" xmlns:wps="http://schemas.microsoft.com/office/word/2010/wordprocessingShape" mc:Ignorable="w14 wp14">
+  <w:p>
+    <w:pPr>
+      <w:pStyle w:val="Encabezado"/>
+    </w:pPr>
+    <w:r>
+      <w:rPr>
+        <w:noProof/>
+      </w:rPr>
+      <mc:AlternateContent>
+        <mc:Choice Requires="wps">
+          <w:drawing>
+            <wp:anchor distT="0" distB="0" distL="114300" distR="114300" simplePos="0" relativeHeight="251660288" behindDoc="0" locked="0" layoutInCell="0" allowOverlap="1" wp14:editId="649323FF">
+              <wp:simplePos x="0" y="0"/>
+              <wp:positionH relativeFrom="margin">
+                <wp:align>left</wp:align>
+              </wp:positionH>
+              <wp:positionV relativeFrom="topMargin">
+                <wp:align>center</wp:align>
+              </wp:positionV>
+              <wp:extent cx="5943600" cy="170815"/>
+              <wp:effectExtent l="0" t="0" r="0" b="1905"/>
+              <wp:wrapNone/>
+              <wp:docPr id="475" name="Cuadro de texto 475"/>
+              <wp:cNvGraphicFramePr>
+                <a:graphicFrameLocks xmlns:a="http://schemas.openxmlformats.org/drawingml/2006/main"/>
+              </wp:cNvGraphicFramePr>
+              <a:graphic xmlns:a="http://schemas.openxmlformats.org/drawingml/2006/main">
+                <a:graphicData uri="http://schemas.microsoft.com/office/word/2010/wordprocessingShape">
+                  <wps:wsp>
+                    <wps:cNvSpPr txBox="1">
+                      <a:spLocks noChangeArrowheads="1"/>
+                    </wps:cNvSpPr>
+                    <wps:spPr bwMode="auto">
+                      <a:xfrm>
+                        <a:off x="0" y="0"/>
+                        <a:ext cx="5943600" cy="170815"/>
+                      </a:xfrm>
+                      <a:prstGeom prst="rect">
+                        <a:avLst/>
+                      </a:prstGeom>
+                      <a:noFill/>
+                      <a:extLst>
+                        <a:ext uri="{909E8E84-426E-40DD-AFC4-6F175D3DCCD1}">
+                          <a14:hiddenFill xmlns:a14="http://schemas.microsoft.com/office/drawing/2010/main">
+                            <a:solidFill>
+                              <a:srgbClr val="FFFFFF"/>
+                            </a:solidFill>
+                          </a14:hiddenFill>
+                        </a:ext>
+                        <a:ext uri="{91240B29-F687-4F45-9708-019B960494DF}">
+                          <a14:hiddenLine xmlns:a14="http://schemas.microsoft.com/office/drawing/2010/main" w="9525">
+                            <a:solidFill>
+                              <a:srgbClr val="000000"/>
+                            </a:solidFill>
+                            <a:miter lim="800000"/>
+                            <a:headEnd/>
+                            <a:tailEnd/>
+                          </a14:hiddenLine>
+                        </a:ext>
+                      </a:extLst>
+                    </wps:spPr>
+                    <wps:txbx>
+                      <w:txbxContent>
+                        <w:p>
+                          <w:pPr>
+                            <w:spacing w:after="0" w:line="240" w:lineRule="auto"/>
+                            <w:jc w:val="right"/>
+                          </w:pPr>
+                          <w:fldSimple w:instr=" STYLEREF  &quot;1&quot; ">
+                            <w:r>
+                              <w:rPr>
+                                <w:noProof/>
+                              </w:rPr>
+                              <w:t>Diseño del Lado Servidor</w:t>
+                            </w:r>
+                          </w:fldSimple>
+                        </w:p>
+                      </w:txbxContent>
+                    </wps:txbx>
+                    <wps:bodyPr rot="0" vert="horz" wrap="square" lIns="91440" tIns="0" rIns="91440" bIns="0" anchor="ctr" anchorCtr="0" upright="1">
+                      <a:spAutoFit/>
+                    </wps:bodyPr>
+                  </wps:wsp>
+                </a:graphicData>
+              </a:graphic>
+              <wp14:sizeRelH relativeFrom="margin">
+                <wp14:pctWidth>100000</wp14:pctWidth>
+              </wp14:sizeRelH>
+              <wp14:sizeRelV relativeFrom="page">
+                <wp14:pctHeight>0</wp14:pctHeight>
+              </wp14:sizeRelV>
+            </wp:anchor>
+          </w:drawing>
+        </mc:Choice>
+        <mc:Fallback>
+          <w:pict>
+            <v:shapetype id="_x0000_t202" coordsize="21600,21600" o:spt="202" path="m,l,21600r21600,l21600,xe">
+              <v:stroke joinstyle="miter"/>
+              <v:path gradientshapeok="t" o:connecttype="rect"/>
+            </v:shapetype>
+            <v:shape id="Cuadro de texto 475" o:spid="_x0000_s1026" type="#_x0000_t202" style="position:absolute;left:0;text-align:left;margin-left:0;margin-top:0;width:468pt;height:13.45pt;z-index:251660288;visibility:visible;mso-wrap-style:square;mso-width-percent:1000;mso-height-percent:0;mso-wrap-distance-left:9pt;mso-wrap-distance-top:0;mso-wrap-distance-right:9pt;mso-wrap-distance-bottom:0;mso-position-horizontal:left;mso-position-horizontal-relative:margin;mso-position-vertical:center;mso-position-vertical-relative:top-margin-area;mso-width-percent:1000;mso-height-percent:0;mso-width-relative:margin;mso-height-relative:page;v-text-anchor:middle" o:gfxdata="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" o:allowincell="f" filled="f" stroked="f">
+              <v:textbox style="mso-fit-shape-to-text:t" inset=",0,,0">
+                <w:txbxContent>
+                  <w:p>
+                    <w:pPr>
+                      <w:spacing w:after="0" w:line="240" w:lineRule="auto"/>
+                      <w:jc w:val="right"/>
+                    </w:pPr>
+                    <w:fldSimple w:instr=" STYLEREF  &quot;1&quot; ">
+                      <w:r>
+                        <w:rPr>
+                          <w:noProof/>
+                        </w:rPr>
+                        <w:t>Diseño del Lado Servidor</w:t>
+                      </w:r>
+                    </w:fldSimple>
+                  </w:p>
+                </w:txbxContent>
+              </v:textbox>
+              <w10:wrap anchorx="margin" anchory="margin"/>
+            </v:shape>
+          </w:pict>
+        </mc:Fallback>
+      </mc:AlternateContent>
+    </w:r>
+    <w:r>
+      <w:rPr>
+        <w:noProof/>
+      </w:rPr>
+      <mc:AlternateContent>
+        <mc:Choice Requires="wps">
+          <w:drawing>
+            <wp:anchor distT="0" distB="0" distL="114300" distR="114300" simplePos="0" relativeHeight="251659264" behindDoc="0" locked="0" layoutInCell="0" allowOverlap="1" wp14:editId="27807FA4">
+              <wp:simplePos x="0" y="0"/>
+              <wp:positionH relativeFrom="page">
+                <wp:align>right</wp:align>
+              </wp:positionH>
+              <wp:positionV relativeFrom="topMargin">
+                <wp:align>center</wp:align>
+              </wp:positionV>
+              <wp:extent cx="914400" cy="170815"/>
+              <wp:effectExtent l="0" t="0" r="0" b="0"/>
+              <wp:wrapNone/>
+              <wp:docPr id="476" name="Cuadro de texto 476"/>
+              <wp:cNvGraphicFramePr>
+                <a:graphicFrameLocks xmlns:a="http://schemas.openxmlformats.org/drawingml/2006/main"/>
+              </wp:cNvGraphicFramePr>
+              <a:graphic xmlns:a="http://schemas.openxmlformats.org/drawingml/2006/main">
+                <a:graphicData uri="http://schemas.microsoft.com/office/word/2010/wordprocessingShape">
+                  <wps:wsp>
+                    <wps:cNvSpPr txBox="1">
+                      <a:spLocks noChangeArrowheads="1"/>
+                    </wps:cNvSpPr>
+                    <wps:spPr bwMode="auto">
+                      <a:xfrm>
+                        <a:off x="0" y="0"/>
+                        <a:ext cx="914400" cy="170815"/>
+                      </a:xfrm>
+                      <a:prstGeom prst="rect">
+                        <a:avLst/>
+                      </a:prstGeom>
+                      <a:solidFill>
+                        <a:schemeClr val="accent1"/>
+                      </a:solidFill>
+                      <a:extLst/>
+                    </wps:spPr>
+                    <wps:txbx>
+                      <w:txbxContent>
+                        <w:p>
+                          <w:pPr>
+                            <w:spacing w:after="0" w:line="240" w:lineRule="auto"/>
+                            <w:rPr>
+                              <w:color w:val="FFFFFF" w:themeColor="background1"/>
+                              <w14:numForm w14:val="lining"/>
+                            </w:rPr>
+                          </w:pPr>
+                          <w:r>
+                            <w:rPr>
+                              <w14:numForm w14:val="lining"/>
+                            </w:rPr>
+                            <w:fldChar w:fldCharType="begin"/>
+                          </w:r>
+                          <w:r>
+                            <w:rPr>
+                              <w14:numForm w14:val="lining"/>
+                            </w:rPr>
+                            <w:instrText>PAGE   \* MERGEFORMAT</w:instrText>
+                          </w:r>
+                          <w:r>
+                            <w:rPr>
+                              <w14:numForm w14:val="lining"/>
+                            </w:rPr>
+                            <w:fldChar w:fldCharType="separate"/>
+                          </w:r>
+                          <w:r>
+                            <w:rPr>
+                              <w:noProof/>
+                              <w:color w:val="FFFFFF" w:themeColor="background1"/>
+                              <w14:numForm w14:val="lining"/>
+                            </w:rPr>
+                            <w:t>8</w:t>
+                          </w:r>
+                          <w:r>
+                            <w:rPr>
+                              <w:color w:val="FFFFFF" w:themeColor="background1"/>
+                              <w14:numForm w14:val="lining"/>
+                            </w:rPr>
+                            <w:fldChar w:fldCharType="end"/>
+                          </w:r>
+                        </w:p>
+                      </w:txbxContent>
+                    </wps:txbx>
+                    <wps:bodyPr rot="0" vert="horz" wrap="square" lIns="91440" tIns="0" rIns="91440" bIns="0" anchor="ctr" anchorCtr="0" upright="1">
+                      <a:spAutoFit/>
+                    </wps:bodyPr>
+                  </wps:wsp>
+                </a:graphicData>
+              </a:graphic>
+              <wp14:sizeRelH relativeFrom="rightMargin">
+                <wp14:pctWidth>100000</wp14:pctWidth>
+              </wp14:sizeRelH>
+              <wp14:sizeRelV relativeFrom="page">
+                <wp14:pctHeight>0</wp14:pctHeight>
+              </wp14:sizeRelV>
+            </wp:anchor>
+          </w:drawing>
+        </mc:Choice>
+        <mc:Fallback>
+          <w:pict>
+            <v:shape id="Cuadro de texto 476" o:spid="_x0000_s1027" type="#_x0000_t202" style="position:absolute;left:0;text-align:left;margin-left:20.8pt;margin-top:0;width:1in;height:13.45pt;z-index:251659264;visibility:visible;mso-wrap-style:square;mso-width-percent:1000;mso-height-percent:0;mso-wrap-distance-left:9pt;mso-wrap-distance-top:0;mso-wrap-distance-right:9pt;mso-wrap-distance-bottom:0;mso-position-horizontal:right;mso-position-horizontal-relative:page;mso-position-vertical:center;mso-position-vertical-relative:top-margin-area;mso-width-percent:1000;mso-height-percent:0;mso-width-relative:right-margin-area;mso-height-relative:page;v-text-anchor:middle" o:gfxdata="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" o:allowincell="f" fillcolor="#4f81bd [3204]" stroked="f">
+              <v:textbox style="mso-fit-shape-to-text:t" inset=",0,,0">
+                <w:txbxContent>
+                  <w:p>
+                    <w:pPr>
+                      <w:spacing w:after="0" w:line="240" w:lineRule="auto"/>
+                      <w:rPr>
+                        <w:color w:val="FFFFFF" w:themeColor="background1"/>
+                        <w14:numForm w14:val="lining"/>
+                      </w:rPr>
+                    </w:pPr>
+                    <w:r>
+                      <w:rPr>
+                        <w14:numForm w14:val="lining"/>
+                      </w:rPr>
+                      <w:fldChar w:fldCharType="begin"/>
+                    </w:r>
+                    <w:r>
+                      <w:rPr>
+                        <w14:numForm w14:val="lining"/>
+                      </w:rPr>
+                      <w:instrText>PAGE   \* MERGEFORMAT</w:instrText>
+                    </w:r>
+                    <w:r>
+                      <w:rPr>
+                        <w14:numForm w14:val="lining"/>
+                      </w:rPr>
+                      <w:fldChar w:fldCharType="separate"/>
+                    </w:r>
+                    <w:r>
+                      <w:rPr>
+                        <w:noProof/>
+                        <w:color w:val="FFFFFF" w:themeColor="background1"/>
+                        <w14:numForm w14:val="lining"/>
+                      </w:rPr>
+                      <w:t>8</w:t>
+                    </w:r>
+                    <w:r>
+                      <w:rPr>
+                        <w:color w:val="FFFFFF" w:themeColor="background1"/>
+                        <w14:numForm w14:val="lining"/>
+                      </w:rPr>
+                      <w:fldChar w:fldCharType="end"/>
+                    </w:r>
+                  </w:p>
+                </w:txbxContent>
+              </v:textbox>
+              <w10:wrap anchorx="page" anchory="margin"/>
+            </v:shape>
+          </w:pict>
+        </mc:Fallback>
+      </mc:AlternateContent>
+    </w:r>
+  </w:p>
+</w:hdr>
 </file>
 
 <file path=word/numbering.xml><?xml version="1.0" encoding="utf-8"?>
@@ -2054,6 +2573,56 @@
       <w:contextualSpacing/>
     </w:pPr>
   </w:style>
+  <w:style w:type="paragraph" w:styleId="Encabezado">
+    <w:name w:val="header"/>
+    <w:basedOn w:val="Normal"/>
+    <w:link w:val="EncabezadoCar"/>
+    <w:uiPriority w:val="99"/>
+    <w:unhideWhenUsed/>
+    <w:rsid w:val="007A6BDD"/>
+    <w:pPr>
+      <w:tabs>
+        <w:tab w:val="center" w:pos="4252"/>
+        <w:tab w:val="right" w:pos="8504"/>
+      </w:tabs>
+      <w:spacing w:after="0" w:line="240" w:lineRule="auto"/>
+    </w:pPr>
+  </w:style>
+  <w:style w:type="character" w:customStyle="1" w:styleId="EncabezadoCar">
+    <w:name w:val="Encabezado Car"/>
+    <w:basedOn w:val="Fuentedeprrafopredeter"/>
+    <w:link w:val="Encabezado"/>
+    <w:uiPriority w:val="99"/>
+    <w:rsid w:val="007A6BDD"/>
+    <w:rPr>
+      <w:sz w:val="24"/>
+    </w:rPr>
+  </w:style>
+  <w:style w:type="paragraph" w:styleId="Piedepgina">
+    <w:name w:val="footer"/>
+    <w:basedOn w:val="Normal"/>
+    <w:link w:val="PiedepginaCar"/>
+    <w:uiPriority w:val="99"/>
+    <w:unhideWhenUsed/>
+    <w:rsid w:val="007A6BDD"/>
+    <w:pPr>
+      <w:tabs>
+        <w:tab w:val="center" w:pos="4252"/>
+        <w:tab w:val="right" w:pos="8504"/>
+      </w:tabs>
+      <w:spacing w:after="0" w:line="240" w:lineRule="auto"/>
+    </w:pPr>
+  </w:style>
+  <w:style w:type="character" w:customStyle="1" w:styleId="PiedepginaCar">
+    <w:name w:val="Pie de página Car"/>
+    <w:basedOn w:val="Fuentedeprrafopredeter"/>
+    <w:link w:val="Piedepgina"/>
+    <w:uiPriority w:val="99"/>
+    <w:rsid w:val="007A6BDD"/>
+    <w:rPr>
+      <w:sz w:val="24"/>
+    </w:rPr>
+  </w:style>
 </w:styles>
 </file>
 
@@ -2448,6 +3017,56 @@
       <w:ind w:left="720"/>
       <w:contextualSpacing/>
     </w:pPr>
+  </w:style>
+  <w:style w:type="paragraph" w:styleId="Encabezado">
+    <w:name w:val="header"/>
+    <w:basedOn w:val="Normal"/>
+    <w:link w:val="EncabezadoCar"/>
+    <w:uiPriority w:val="99"/>
+    <w:unhideWhenUsed/>
+    <w:rsid w:val="007A6BDD"/>
+    <w:pPr>
+      <w:tabs>
+        <w:tab w:val="center" w:pos="4252"/>
+        <w:tab w:val="right" w:pos="8504"/>
+      </w:tabs>
+      <w:spacing w:after="0" w:line="240" w:lineRule="auto"/>
+    </w:pPr>
+  </w:style>
+  <w:style w:type="character" w:customStyle="1" w:styleId="EncabezadoCar">
+    <w:name w:val="Encabezado Car"/>
+    <w:basedOn w:val="Fuentedeprrafopredeter"/>
+    <w:link w:val="Encabezado"/>
+    <w:uiPriority w:val="99"/>
+    <w:rsid w:val="007A6BDD"/>
+    <w:rPr>
+      <w:sz w:val="24"/>
+    </w:rPr>
+  </w:style>
+  <w:style w:type="paragraph" w:styleId="Piedepgina">
+    <w:name w:val="footer"/>
+    <w:basedOn w:val="Normal"/>
+    <w:link w:val="PiedepginaCar"/>
+    <w:uiPriority w:val="99"/>
+    <w:unhideWhenUsed/>
+    <w:rsid w:val="007A6BDD"/>
+    <w:pPr>
+      <w:tabs>
+        <w:tab w:val="center" w:pos="4252"/>
+        <w:tab w:val="right" w:pos="8504"/>
+      </w:tabs>
+      <w:spacing w:after="0" w:line="240" w:lineRule="auto"/>
+    </w:pPr>
+  </w:style>
+  <w:style w:type="character" w:customStyle="1" w:styleId="PiedepginaCar">
+    <w:name w:val="Pie de página Car"/>
+    <w:basedOn w:val="Fuentedeprrafopredeter"/>
+    <w:link w:val="Piedepgina"/>
+    <w:uiPriority w:val="99"/>
+    <w:rsid w:val="007A6BDD"/>
+    <w:rPr>
+      <w:sz w:val="24"/>
+    </w:rPr>
   </w:style>
 </w:styles>
 </file>
@@ -2643,7 +3262,7 @@
   <w:rsids>
     <w:rsidRoot w:val="00042377"/>
     <w:rsid w:val="00042377"/>
-    <w:rsid w:val="006D0118"/>
+    <w:rsid w:val="00C175A7"/>
   </w:rsids>
   <m:mathPr>
     <m:mathFont m:val="Cambria Math"/>
@@ -3382,7 +4001,7 @@
 </file>
 
 <file path=customXml/itemProps1.xml><?xml version="1.0" encoding="utf-8"?>
-<ds:datastoreItem xmlns:ds="http://schemas.openxmlformats.org/officeDocument/2006/customXml" ds:itemID="{6188FC53-D685-4AA8-8A3E-09B233B3162A}">
+<ds:datastoreItem xmlns:ds="http://schemas.openxmlformats.org/officeDocument/2006/customXml" ds:itemID="{3EB1F677-709F-405E-B18A-C3CD24CC0271}">
   <ds:schemaRefs>
     <ds:schemaRef ds:uri="http://schemas.openxmlformats.org/officeDocument/2006/bibliography"/>
   </ds:schemaRefs>

</xml_diff>